<commit_message>
added more text ex 2
</commit_message>
<xml_diff>
--- a/Lab_Reports/Report8_source_files/part2/labReport_raw.docx
+++ b/Lab_Reports/Report8_source_files/part2/labReport_raw.docx
@@ -7,12 +7,26 @@
         <w:spacing w:after="4"/>
         <w:ind w:left="633" w:right="-171"/>
         <w:rPr>
-          <w:lang w:val="en-CA"/>
-        </w:rPr>
-      </w:pPr>
-      <w:r>
-        <w:rPr>
-          <w:lang w:val="en-CA"/>
+          <w:rFonts w:ascii="Times New Roman" w:hAnsi="Times New Roman" w:cs="Times New Roman"/>
+          <w:lang w:val="en-CA"/>
+          <w:rPrChange w:id="0" w:author=" " w:date="2019-05-28T23:29:00Z">
+            <w:rPr>
+              <w:lang w:val="en-CA"/>
+            </w:rPr>
+          </w:rPrChange>
+        </w:rPr>
+      </w:pPr>
+      <w:r>
+        <w:rPr>
+          <w:rFonts w:ascii="Times New Roman" w:hAnsi="Times New Roman" w:cs="Times New Roman"/>
+          <w:noProof/>
+          <w:lang w:val="en-CA"/>
+          <w:rPrChange w:id="1" w:author=" " w:date="2019-05-28T23:29:00Z">
+            <w:rPr>
+              <w:noProof/>
+              <w:lang w:val="en-CA"/>
+            </w:rPr>
+          </w:rPrChange>
         </w:rPr>
         <w:drawing>
           <wp:inline distT="0" distB="0" distL="0" distR="0">
@@ -28,7 +42,7 @@
                     <pic:cNvPicPr/>
                   </pic:nvPicPr>
                   <pic:blipFill>
-                    <a:blip r:embed="rId4"/>
+                    <a:blip r:embed="rId5"/>
                     <a:stretch>
                       <a:fillRect/>
                     </a:stretch>
@@ -54,7 +68,13 @@
         <w:spacing w:after="141"/>
         <w:ind w:left="649"/>
         <w:rPr>
-          <w:lang w:val="en-CA"/>
+          <w:rFonts w:ascii="Times New Roman" w:hAnsi="Times New Roman" w:cs="Times New Roman"/>
+          <w:lang w:val="en-CA"/>
+          <w:rPrChange w:id="2" w:author=" " w:date="2019-05-28T23:29:00Z">
+            <w:rPr>
+              <w:lang w:val="en-CA"/>
+            </w:rPr>
+          </w:rPrChange>
         </w:rPr>
       </w:pPr>
       <w:r>
@@ -62,6 +82,13 @@
           <w:rFonts w:ascii="Times New Roman" w:eastAsia="Times New Roman" w:hAnsi="Times New Roman" w:cs="Times New Roman"/>
           <w:sz w:val="20"/>
           <w:lang w:val="en-CA"/>
+          <w:rPrChange w:id="3" w:author=" " w:date="2019-05-28T23:29:00Z">
+            <w:rPr>
+              <w:rFonts w:ascii="Times New Roman" w:eastAsia="Times New Roman" w:hAnsi="Times New Roman" w:cs="Times New Roman"/>
+              <w:sz w:val="20"/>
+              <w:lang w:val="en-CA"/>
+            </w:rPr>
+          </w:rPrChange>
         </w:rPr>
         <w:t xml:space="preserve">  </w:t>
       </w:r>
@@ -72,7 +99,13 @@
         <w:ind w:left="846" w:hanging="10"/>
         <w:jc w:val="both"/>
         <w:rPr>
-          <w:lang w:val="en-CA"/>
+          <w:rFonts w:ascii="Times New Roman" w:hAnsi="Times New Roman" w:cs="Times New Roman"/>
+          <w:lang w:val="en-CA"/>
+          <w:rPrChange w:id="4" w:author=" " w:date="2019-05-28T23:29:00Z">
+            <w:rPr>
+              <w:lang w:val="en-CA"/>
+            </w:rPr>
+          </w:rPrChange>
         </w:rPr>
       </w:pPr>
       <w:r>
@@ -81,6 +114,14 @@
           <w:b/>
           <w:sz w:val="24"/>
           <w:lang w:val="en-CA"/>
+          <w:rPrChange w:id="5" w:author=" " w:date="2019-05-28T23:29:00Z">
+            <w:rPr>
+              <w:rFonts w:ascii="Times New Roman" w:eastAsia="Times New Roman" w:hAnsi="Times New Roman" w:cs="Times New Roman"/>
+              <w:b/>
+              <w:sz w:val="24"/>
+              <w:lang w:val="en-CA"/>
+            </w:rPr>
+          </w:rPrChange>
         </w:rPr>
         <w:t xml:space="preserve">You have to submit this report via Moodle.  </w:t>
       </w:r>
@@ -91,7 +132,13 @@
         <w:ind w:left="846" w:hanging="10"/>
         <w:jc w:val="both"/>
         <w:rPr>
-          <w:lang w:val="en-CA"/>
+          <w:rFonts w:ascii="Times New Roman" w:hAnsi="Times New Roman" w:cs="Times New Roman"/>
+          <w:lang w:val="en-CA"/>
+          <w:rPrChange w:id="6" w:author=" " w:date="2019-05-28T23:29:00Z">
+            <w:rPr>
+              <w:lang w:val="en-CA"/>
+            </w:rPr>
+          </w:rPrChange>
         </w:rPr>
       </w:pPr>
       <w:r>
@@ -100,6 +147,14 @@
           <w:b/>
           <w:sz w:val="24"/>
           <w:lang w:val="en-CA"/>
+          <w:rPrChange w:id="7" w:author=" " w:date="2019-05-28T23:29:00Z">
+            <w:rPr>
+              <w:rFonts w:ascii="Times New Roman" w:eastAsia="Times New Roman" w:hAnsi="Times New Roman" w:cs="Times New Roman"/>
+              <w:b/>
+              <w:sz w:val="24"/>
+              <w:lang w:val="en-CA"/>
+            </w:rPr>
+          </w:rPrChange>
         </w:rPr>
         <w:t xml:space="preserve">Use a zip file or </w:t>
       </w:r>
@@ -110,6 +165,14 @@
           <w:b/>
           <w:sz w:val="24"/>
           <w:lang w:val="en-CA"/>
+          <w:rPrChange w:id="8" w:author=" " w:date="2019-05-28T23:29:00Z">
+            <w:rPr>
+              <w:rFonts w:ascii="Times New Roman" w:eastAsia="Times New Roman" w:hAnsi="Times New Roman" w:cs="Times New Roman"/>
+              <w:b/>
+              <w:sz w:val="24"/>
+              <w:lang w:val="en-CA"/>
+            </w:rPr>
+          </w:rPrChange>
         </w:rPr>
         <w:t>tarball</w:t>
       </w:r>
@@ -120,6 +183,14 @@
           <w:b/>
           <w:sz w:val="24"/>
           <w:lang w:val="en-CA"/>
+          <w:rPrChange w:id="9" w:author=" " w:date="2019-05-28T23:29:00Z">
+            <w:rPr>
+              <w:rFonts w:ascii="Times New Roman" w:eastAsia="Times New Roman" w:hAnsi="Times New Roman" w:cs="Times New Roman"/>
+              <w:b/>
+              <w:sz w:val="24"/>
+              <w:lang w:val="en-CA"/>
+            </w:rPr>
+          </w:rPrChange>
         </w:rPr>
         <w:t xml:space="preserve"> that contains the report and any</w:t>
       </w:r>
@@ -130,6 +201,15 @@
           <w:color w:val="FF0000"/>
           <w:sz w:val="24"/>
           <w:lang w:val="en-CA"/>
+          <w:rPrChange w:id="10" w:author=" " w:date="2019-05-28T23:29:00Z">
+            <w:rPr>
+              <w:rFonts w:ascii="Times New Roman" w:eastAsia="Times New Roman" w:hAnsi="Times New Roman" w:cs="Times New Roman"/>
+              <w:b/>
+              <w:color w:val="FF0000"/>
+              <w:sz w:val="24"/>
+              <w:lang w:val="en-CA"/>
+            </w:rPr>
+          </w:rPrChange>
         </w:rPr>
         <w:t xml:space="preserve"> </w:t>
       </w:r>
@@ -139,6 +219,14 @@
           <w:b/>
           <w:sz w:val="24"/>
           <w:lang w:val="en-CA"/>
+          <w:rPrChange w:id="11" w:author=" " w:date="2019-05-28T23:29:00Z">
+            <w:rPr>
+              <w:rFonts w:ascii="Times New Roman" w:eastAsia="Times New Roman" w:hAnsi="Times New Roman" w:cs="Times New Roman"/>
+              <w:b/>
+              <w:sz w:val="24"/>
+              <w:lang w:val="en-CA"/>
+            </w:rPr>
+          </w:rPrChange>
         </w:rPr>
         <w:t>other required material. Only one member from each group should submit the report. All members of the group will get the same grade.</w:t>
       </w:r>
@@ -147,6 +235,13 @@
           <w:rFonts w:ascii="Times New Roman" w:eastAsia="Times New Roman" w:hAnsi="Times New Roman" w:cs="Times New Roman"/>
           <w:sz w:val="20"/>
           <w:lang w:val="en-CA"/>
+          <w:rPrChange w:id="12" w:author=" " w:date="2019-05-28T23:29:00Z">
+            <w:rPr>
+              <w:rFonts w:ascii="Times New Roman" w:eastAsia="Times New Roman" w:hAnsi="Times New Roman" w:cs="Times New Roman"/>
+              <w:sz w:val="20"/>
+              <w:lang w:val="en-CA"/>
+            </w:rPr>
+          </w:rPrChange>
         </w:rPr>
         <w:t xml:space="preserve"> </w:t>
       </w:r>
@@ -157,7 +252,13 @@
         <w:ind w:left="846" w:hanging="10"/>
         <w:jc w:val="both"/>
         <w:rPr>
-          <w:lang w:val="en-CA"/>
+          <w:rFonts w:ascii="Times New Roman" w:hAnsi="Times New Roman" w:cs="Times New Roman"/>
+          <w:lang w:val="en-CA"/>
+          <w:rPrChange w:id="13" w:author=" " w:date="2019-05-28T23:29:00Z">
+            <w:rPr>
+              <w:lang w:val="en-CA"/>
+            </w:rPr>
+          </w:rPrChange>
         </w:rPr>
       </w:pPr>
       <w:r>
@@ -166,6 +267,14 @@
           <w:b/>
           <w:sz w:val="24"/>
           <w:lang w:val="en-CA"/>
+          <w:rPrChange w:id="14" w:author=" " w:date="2019-05-28T23:29:00Z">
+            <w:rPr>
+              <w:rFonts w:ascii="Times New Roman" w:eastAsia="Times New Roman" w:hAnsi="Times New Roman" w:cs="Times New Roman"/>
+              <w:b/>
+              <w:sz w:val="24"/>
+              <w:lang w:val="en-CA"/>
+            </w:rPr>
+          </w:rPrChange>
         </w:rPr>
         <w:t xml:space="preserve">The name of the submitted file should be </w:t>
       </w:r>
@@ -176,6 +285,15 @@
           <w:i/>
           <w:sz w:val="24"/>
           <w:lang w:val="en-CA"/>
+          <w:rPrChange w:id="15" w:author=" " w:date="2019-05-28T23:29:00Z">
+            <w:rPr>
+              <w:rFonts w:ascii="Times New Roman" w:eastAsia="Times New Roman" w:hAnsi="Times New Roman" w:cs="Times New Roman"/>
+              <w:b/>
+              <w:i/>
+              <w:sz w:val="24"/>
+              <w:lang w:val="en-CA"/>
+            </w:rPr>
+          </w:rPrChange>
         </w:rPr>
         <w:t>LabN_LastName1_LastName2.zip</w:t>
       </w:r>
@@ -185,6 +303,14 @@
           <w:b/>
           <w:sz w:val="24"/>
           <w:lang w:val="en-CA"/>
+          <w:rPrChange w:id="16" w:author=" " w:date="2019-05-28T23:29:00Z">
+            <w:rPr>
+              <w:rFonts w:ascii="Times New Roman" w:eastAsia="Times New Roman" w:hAnsi="Times New Roman" w:cs="Times New Roman"/>
+              <w:b/>
+              <w:sz w:val="24"/>
+              <w:lang w:val="en-CA"/>
+            </w:rPr>
+          </w:rPrChange>
         </w:rPr>
         <w:t xml:space="preserve"> (or </w:t>
       </w:r>
@@ -195,6 +321,15 @@
           <w:i/>
           <w:sz w:val="24"/>
           <w:lang w:val="en-CA"/>
+          <w:rPrChange w:id="17" w:author=" " w:date="2019-05-28T23:29:00Z">
+            <w:rPr>
+              <w:rFonts w:ascii="Times New Roman" w:eastAsia="Times New Roman" w:hAnsi="Times New Roman" w:cs="Times New Roman"/>
+              <w:b/>
+              <w:i/>
+              <w:sz w:val="24"/>
+              <w:lang w:val="en-CA"/>
+            </w:rPr>
+          </w:rPrChange>
         </w:rPr>
         <w:t>.tar</w:t>
       </w:r>
@@ -204,6 +339,14 @@
           <w:b/>
           <w:sz w:val="24"/>
           <w:lang w:val="en-CA"/>
+          <w:rPrChange w:id="18" w:author=" " w:date="2019-05-28T23:29:00Z">
+            <w:rPr>
+              <w:rFonts w:ascii="Times New Roman" w:eastAsia="Times New Roman" w:hAnsi="Times New Roman" w:cs="Times New Roman"/>
+              <w:b/>
+              <w:sz w:val="24"/>
+              <w:lang w:val="en-CA"/>
+            </w:rPr>
+          </w:rPrChange>
         </w:rPr>
         <w:t xml:space="preserve">), where </w:t>
       </w:r>
@@ -214,6 +357,15 @@
           <w:i/>
           <w:sz w:val="24"/>
           <w:lang w:val="en-CA"/>
+          <w:rPrChange w:id="19" w:author=" " w:date="2019-05-28T23:29:00Z">
+            <w:rPr>
+              <w:rFonts w:ascii="Times New Roman" w:eastAsia="Times New Roman" w:hAnsi="Times New Roman" w:cs="Times New Roman"/>
+              <w:b/>
+              <w:i/>
+              <w:sz w:val="24"/>
+              <w:lang w:val="en-CA"/>
+            </w:rPr>
+          </w:rPrChange>
         </w:rPr>
         <w:t>LastName1</w:t>
       </w:r>
@@ -223,6 +375,14 @@
           <w:b/>
           <w:sz w:val="24"/>
           <w:lang w:val="en-CA"/>
+          <w:rPrChange w:id="20" w:author=" " w:date="2019-05-28T23:29:00Z">
+            <w:rPr>
+              <w:rFonts w:ascii="Times New Roman" w:eastAsia="Times New Roman" w:hAnsi="Times New Roman" w:cs="Times New Roman"/>
+              <w:b/>
+              <w:sz w:val="24"/>
+              <w:lang w:val="en-CA"/>
+            </w:rPr>
+          </w:rPrChange>
         </w:rPr>
         <w:t xml:space="preserve"> and </w:t>
       </w:r>
@@ -233,6 +393,15 @@
           <w:i/>
           <w:sz w:val="24"/>
           <w:lang w:val="en-CA"/>
+          <w:rPrChange w:id="21" w:author=" " w:date="2019-05-28T23:29:00Z">
+            <w:rPr>
+              <w:rFonts w:ascii="Times New Roman" w:eastAsia="Times New Roman" w:hAnsi="Times New Roman" w:cs="Times New Roman"/>
+              <w:b/>
+              <w:i/>
+              <w:sz w:val="24"/>
+              <w:lang w:val="en-CA"/>
+            </w:rPr>
+          </w:rPrChange>
         </w:rPr>
         <w:t>LastName2</w:t>
       </w:r>
@@ -242,23 +411,29 @@
           <w:b/>
           <w:sz w:val="24"/>
           <w:lang w:val="en-CA"/>
-        </w:rPr>
-        <w:t xml:space="preserve"> are the las</w:t>
-      </w:r>
-      <w:r>
-        <w:rPr>
-          <w:rFonts w:ascii="Times New Roman" w:eastAsia="Times New Roman" w:hAnsi="Times New Roman" w:cs="Times New Roman"/>
-          <w:b/>
-          <w:sz w:val="24"/>
-          <w:lang w:val="en-CA"/>
-        </w:rPr>
-        <w:t>t names of the members of the group.</w:t>
+          <w:rPrChange w:id="22" w:author=" " w:date="2019-05-28T23:29:00Z">
+            <w:rPr>
+              <w:rFonts w:ascii="Times New Roman" w:eastAsia="Times New Roman" w:hAnsi="Times New Roman" w:cs="Times New Roman"/>
+              <w:b/>
+              <w:sz w:val="24"/>
+              <w:lang w:val="en-CA"/>
+            </w:rPr>
+          </w:rPrChange>
+        </w:rPr>
+        <w:t xml:space="preserve"> are the last names of the members of the group.</w:t>
       </w:r>
       <w:r>
         <w:rPr>
           <w:rFonts w:ascii="Times New Roman" w:eastAsia="Times New Roman" w:hAnsi="Times New Roman" w:cs="Times New Roman"/>
           <w:sz w:val="20"/>
           <w:lang w:val="en-CA"/>
+          <w:rPrChange w:id="23" w:author=" " w:date="2019-05-28T23:29:00Z">
+            <w:rPr>
+              <w:rFonts w:ascii="Times New Roman" w:eastAsia="Times New Roman" w:hAnsi="Times New Roman" w:cs="Times New Roman"/>
+              <w:sz w:val="20"/>
+              <w:lang w:val="en-CA"/>
+            </w:rPr>
+          </w:rPrChange>
         </w:rPr>
         <w:t xml:space="preserve"> </w:t>
       </w:r>
@@ -269,7 +444,13 @@
         <w:ind w:left="846" w:hanging="10"/>
         <w:jc w:val="both"/>
         <w:rPr>
-          <w:lang w:val="en-CA"/>
+          <w:rFonts w:ascii="Times New Roman" w:hAnsi="Times New Roman" w:cs="Times New Roman"/>
+          <w:lang w:val="en-CA"/>
+          <w:rPrChange w:id="24" w:author=" " w:date="2019-05-28T23:29:00Z">
+            <w:rPr>
+              <w:lang w:val="en-CA"/>
+            </w:rPr>
+          </w:rPrChange>
         </w:rPr>
       </w:pPr>
       <w:r>
@@ -278,6 +459,14 @@
           <w:b/>
           <w:sz w:val="24"/>
           <w:lang w:val="en-CA"/>
+          <w:rPrChange w:id="25" w:author=" " w:date="2019-05-28T23:29:00Z">
+            <w:rPr>
+              <w:rFonts w:ascii="Times New Roman" w:eastAsia="Times New Roman" w:hAnsi="Times New Roman" w:cs="Times New Roman"/>
+              <w:b/>
+              <w:sz w:val="24"/>
+              <w:lang w:val="en-CA"/>
+            </w:rPr>
+          </w:rPrChange>
         </w:rPr>
         <w:t>Note 1: Please include all the required material. No links/shortcuts are accepted.</w:t>
       </w:r>
@@ -286,6 +475,13 @@
           <w:rFonts w:ascii="Times New Roman" w:eastAsia="Times New Roman" w:hAnsi="Times New Roman" w:cs="Times New Roman"/>
           <w:sz w:val="20"/>
           <w:lang w:val="en-CA"/>
+          <w:rPrChange w:id="26" w:author=" " w:date="2019-05-28T23:29:00Z">
+            <w:rPr>
+              <w:rFonts w:ascii="Times New Roman" w:eastAsia="Times New Roman" w:hAnsi="Times New Roman" w:cs="Times New Roman"/>
+              <w:sz w:val="20"/>
+              <w:lang w:val="en-CA"/>
+            </w:rPr>
+          </w:rPrChange>
         </w:rPr>
         <w:t xml:space="preserve"> </w:t>
       </w:r>
@@ -296,7 +492,13 @@
         <w:ind w:left="846" w:hanging="10"/>
         <w:jc w:val="both"/>
         <w:rPr>
-          <w:lang w:val="en-CA"/>
+          <w:rFonts w:ascii="Times New Roman" w:hAnsi="Times New Roman" w:cs="Times New Roman"/>
+          <w:lang w:val="en-CA"/>
+          <w:rPrChange w:id="27" w:author=" " w:date="2019-05-28T23:29:00Z">
+            <w:rPr>
+              <w:lang w:val="en-CA"/>
+            </w:rPr>
+          </w:rPrChange>
         </w:rPr>
       </w:pPr>
       <w:r>
@@ -305,6 +507,14 @@
           <w:b/>
           <w:sz w:val="24"/>
           <w:lang w:val="en-CA"/>
+          <w:rPrChange w:id="28" w:author=" " w:date="2019-05-28T23:29:00Z">
+            <w:rPr>
+              <w:rFonts w:ascii="Times New Roman" w:eastAsia="Times New Roman" w:hAnsi="Times New Roman" w:cs="Times New Roman"/>
+              <w:b/>
+              <w:sz w:val="24"/>
+              <w:lang w:val="en-CA"/>
+            </w:rPr>
+          </w:rPrChange>
         </w:rPr>
         <w:t>Note 2: The deadline for the report is a hard deadline and it will not be extended.</w:t>
       </w:r>
@@ -313,6 +523,13 @@
           <w:rFonts w:ascii="Times New Roman" w:eastAsia="Times New Roman" w:hAnsi="Times New Roman" w:cs="Times New Roman"/>
           <w:sz w:val="20"/>
           <w:lang w:val="en-CA"/>
+          <w:rPrChange w:id="29" w:author=" " w:date="2019-05-28T23:29:00Z">
+            <w:rPr>
+              <w:rFonts w:ascii="Times New Roman" w:eastAsia="Times New Roman" w:hAnsi="Times New Roman" w:cs="Times New Roman"/>
+              <w:sz w:val="20"/>
+              <w:lang w:val="en-CA"/>
+            </w:rPr>
+          </w:rPrChange>
         </w:rPr>
         <w:t xml:space="preserve"> </w:t>
       </w:r>
@@ -322,7 +539,13 @@
         <w:spacing w:after="290"/>
         <w:ind w:left="851"/>
         <w:rPr>
-          <w:lang w:val="en-CA"/>
+          <w:rFonts w:ascii="Times New Roman" w:hAnsi="Times New Roman" w:cs="Times New Roman"/>
+          <w:lang w:val="en-CA"/>
+          <w:rPrChange w:id="30" w:author=" " w:date="2019-05-28T23:29:00Z">
+            <w:rPr>
+              <w:lang w:val="en-CA"/>
+            </w:rPr>
+          </w:rPrChange>
         </w:rPr>
       </w:pPr>
       <w:r>
@@ -330,21 +553,38 @@
           <w:rFonts w:ascii="Times New Roman" w:eastAsia="Times New Roman" w:hAnsi="Times New Roman" w:cs="Times New Roman"/>
           <w:sz w:val="20"/>
           <w:lang w:val="en-CA"/>
+          <w:rPrChange w:id="31" w:author=" " w:date="2019-05-28T23:29:00Z">
+            <w:rPr>
+              <w:rFonts w:ascii="Times New Roman" w:eastAsia="Times New Roman" w:hAnsi="Times New Roman" w:cs="Times New Roman"/>
+              <w:sz w:val="20"/>
+              <w:lang w:val="en-CA"/>
+            </w:rPr>
+          </w:rPrChange>
         </w:rPr>
         <w:t xml:space="preserve"> </w:t>
       </w:r>
     </w:p>
     <w:p>
       <w:pPr>
-        <w:pStyle w:val="berschrift1"/>
+        <w:pStyle w:val="Heading1"/>
         <w:ind w:left="0"/>
         <w:rPr>
           <w:lang w:val="en-CA"/>
-        </w:rPr>
-      </w:pPr>
-      <w:r>
-        <w:rPr>
-          <w:lang w:val="en-CA"/>
+          <w:rPrChange w:id="32" w:author=" " w:date="2019-05-28T23:29:00Z">
+            <w:rPr>
+              <w:lang w:val="en-CA"/>
+            </w:rPr>
+          </w:rPrChange>
+        </w:rPr>
+      </w:pPr>
+      <w:r>
+        <w:rPr>
+          <w:lang w:val="en-CA"/>
+          <w:rPrChange w:id="33" w:author=" " w:date="2019-05-28T23:29:00Z">
+            <w:rPr>
+              <w:lang w:val="en-CA"/>
+            </w:rPr>
+          </w:rPrChange>
         </w:rPr>
         <w:t>Exercise 1</w:t>
       </w:r>
@@ -352,6 +592,12 @@
         <w:rPr>
           <w:b w:val="0"/>
           <w:lang w:val="en-CA"/>
+          <w:rPrChange w:id="34" w:author=" " w:date="2019-05-28T23:29:00Z">
+            <w:rPr>
+              <w:b w:val="0"/>
+              <w:lang w:val="en-CA"/>
+            </w:rPr>
+          </w:rPrChange>
         </w:rPr>
         <w:t xml:space="preserve"> </w:t>
       </w:r>
@@ -362,24 +608,29 @@
         <w:ind w:right="-15" w:hanging="10"/>
         <w:jc w:val="both"/>
         <w:rPr>
-          <w:lang w:val="en-CA"/>
-        </w:rPr>
-      </w:pPr>
-      <w:r>
-        <w:rPr>
-          <w:rFonts w:ascii="Times New Roman" w:eastAsia="Times New Roman" w:hAnsi="Times New Roman" w:cs="Times New Roman"/>
-          <w:sz w:val="24"/>
-          <w:lang w:val="en-CA"/>
-        </w:rPr>
-        <w:t>Below is a part of the MIPS block d</w:t>
-      </w:r>
-      <w:r>
-        <w:rPr>
-          <w:rFonts w:ascii="Times New Roman" w:eastAsia="Times New Roman" w:hAnsi="Times New Roman" w:cs="Times New Roman"/>
-          <w:sz w:val="24"/>
-          <w:lang w:val="en-CA"/>
-        </w:rPr>
-        <w:t xml:space="preserve">iagram. Draw the necessary modifications for the memory mapped I/O on this block diagram. (We are only interested in the SW and LW instructions; the rest of the block diagram has been left out on purpose. </w:t>
+          <w:rFonts w:ascii="Times New Roman" w:hAnsi="Times New Roman" w:cs="Times New Roman"/>
+          <w:lang w:val="en-CA"/>
+          <w:rPrChange w:id="35" w:author=" " w:date="2019-05-28T23:29:00Z">
+            <w:rPr>
+              <w:lang w:val="en-CA"/>
+            </w:rPr>
+          </w:rPrChange>
+        </w:rPr>
+      </w:pPr>
+      <w:r>
+        <w:rPr>
+          <w:rFonts w:ascii="Times New Roman" w:eastAsia="Times New Roman" w:hAnsi="Times New Roman" w:cs="Times New Roman"/>
+          <w:sz w:val="24"/>
+          <w:lang w:val="en-CA"/>
+          <w:rPrChange w:id="36" w:author=" " w:date="2019-05-28T23:29:00Z">
+            <w:rPr>
+              <w:rFonts w:ascii="Times New Roman" w:eastAsia="Times New Roman" w:hAnsi="Times New Roman" w:cs="Times New Roman"/>
+              <w:sz w:val="24"/>
+              <w:lang w:val="en-CA"/>
+            </w:rPr>
+          </w:rPrChange>
+        </w:rPr>
+        <w:t xml:space="preserve">Below is a part of the MIPS block diagram. Draw the necessary modifications for the memory mapped I/O on this block diagram. (We are only interested in the SW and LW instructions; the rest of the block diagram has been left out on purpose. </w:t>
       </w:r>
       <w:r>
         <w:rPr>
@@ -387,34 +638,48 @@
           <w:i/>
           <w:sz w:val="24"/>
           <w:lang w:val="en-CA"/>
-        </w:rPr>
-        <w:t>Hint: If your circuit works you already implemented</w:t>
-      </w:r>
+          <w:rPrChange w:id="37" w:author=" " w:date="2019-05-28T23:29:00Z">
+            <w:rPr>
+              <w:rFonts w:ascii="Times New Roman" w:eastAsia="Times New Roman" w:hAnsi="Times New Roman" w:cs="Times New Roman"/>
+              <w:i/>
+              <w:sz w:val="24"/>
+              <w:lang w:val="en-CA"/>
+            </w:rPr>
+          </w:rPrChange>
+        </w:rPr>
+        <w:t xml:space="preserve">Hint: If your circuit works you already implemented this in the </w:t>
+      </w:r>
+      <w:proofErr w:type="spellStart"/>
+      <w:r>
+        <w:rPr>
+          <w:rFonts w:ascii="Times New Roman" w:eastAsia="Times New Roman" w:hAnsi="Times New Roman" w:cs="Times New Roman"/>
+          <w:sz w:val="24"/>
+          <w:lang w:val="en-CA"/>
+          <w:rPrChange w:id="38" w:author=" " w:date="2019-05-28T23:29:00Z">
+            <w:rPr>
+              <w:rFonts w:ascii="Times New Roman" w:eastAsia="Times New Roman" w:hAnsi="Times New Roman" w:cs="Times New Roman"/>
+              <w:sz w:val="24"/>
+              <w:lang w:val="en-CA"/>
+            </w:rPr>
+          </w:rPrChange>
+        </w:rPr>
+        <w:t>MIPS.v</w:t>
+      </w:r>
+      <w:proofErr w:type="spellEnd"/>
       <w:r>
         <w:rPr>
           <w:rFonts w:ascii="Times New Roman" w:eastAsia="Times New Roman" w:hAnsi="Times New Roman" w:cs="Times New Roman"/>
           <w:i/>
           <w:sz w:val="24"/>
           <w:lang w:val="en-CA"/>
-        </w:rPr>
-        <w:t xml:space="preserve"> this in the </w:t>
-      </w:r>
-      <w:proofErr w:type="spellStart"/>
-      <w:r>
-        <w:rPr>
-          <w:rFonts w:ascii="Times New Roman" w:eastAsia="Times New Roman" w:hAnsi="Times New Roman" w:cs="Times New Roman"/>
-          <w:sz w:val="24"/>
-          <w:lang w:val="en-CA"/>
-        </w:rPr>
-        <w:t>MIPS.v</w:t>
-      </w:r>
-      <w:proofErr w:type="spellEnd"/>
-      <w:r>
-        <w:rPr>
-          <w:rFonts w:ascii="Times New Roman" w:eastAsia="Times New Roman" w:hAnsi="Times New Roman" w:cs="Times New Roman"/>
-          <w:i/>
-          <w:sz w:val="24"/>
-          <w:lang w:val="en-CA"/>
+          <w:rPrChange w:id="39" w:author=" " w:date="2019-05-28T23:29:00Z">
+            <w:rPr>
+              <w:rFonts w:ascii="Times New Roman" w:eastAsia="Times New Roman" w:hAnsi="Times New Roman" w:cs="Times New Roman"/>
+              <w:i/>
+              <w:sz w:val="24"/>
+              <w:lang w:val="en-CA"/>
+            </w:rPr>
+          </w:rPrChange>
         </w:rPr>
         <w:t xml:space="preserve"> module.)</w:t>
       </w:r>
@@ -422,6 +687,12 @@
         <w:rPr>
           <w:rFonts w:ascii="Times New Roman" w:eastAsia="Times New Roman" w:hAnsi="Times New Roman" w:cs="Times New Roman"/>
           <w:lang w:val="en-CA"/>
+          <w:rPrChange w:id="40" w:author=" " w:date="2019-05-28T23:29:00Z">
+            <w:rPr>
+              <w:rFonts w:ascii="Times New Roman" w:eastAsia="Times New Roman" w:hAnsi="Times New Roman" w:cs="Times New Roman"/>
+              <w:lang w:val="en-CA"/>
+            </w:rPr>
+          </w:rPrChange>
         </w:rPr>
         <w:t xml:space="preserve"> </w:t>
       </w:r>
@@ -430,7 +701,13 @@
       <w:pPr>
         <w:spacing w:after="67"/>
         <w:rPr>
-          <w:lang w:val="en-CA"/>
+          <w:rFonts w:ascii="Times New Roman" w:hAnsi="Times New Roman" w:cs="Times New Roman"/>
+          <w:lang w:val="en-CA"/>
+          <w:rPrChange w:id="41" w:author=" " w:date="2019-05-28T23:29:00Z">
+            <w:rPr>
+              <w:lang w:val="en-CA"/>
+            </w:rPr>
+          </w:rPrChange>
         </w:rPr>
       </w:pPr>
       <w:r>
@@ -438,6 +715,13 @@
           <w:rFonts w:ascii="Times New Roman" w:eastAsia="Times New Roman" w:hAnsi="Times New Roman" w:cs="Times New Roman"/>
           <w:sz w:val="20"/>
           <w:lang w:val="en-CA"/>
+          <w:rPrChange w:id="42" w:author=" " w:date="2019-05-28T23:29:00Z">
+            <w:rPr>
+              <w:rFonts w:ascii="Times New Roman" w:eastAsia="Times New Roman" w:hAnsi="Times New Roman" w:cs="Times New Roman"/>
+              <w:sz w:val="20"/>
+              <w:lang w:val="en-CA"/>
+            </w:rPr>
+          </w:rPrChange>
         </w:rPr>
         <w:t xml:space="preserve"> </w:t>
       </w:r>
@@ -447,12 +731,26 @@
         <w:spacing w:after="883"/>
         <w:ind w:left="264" w:right="-267"/>
         <w:rPr>
-          <w:lang w:val="en-CA"/>
-        </w:rPr>
-      </w:pPr>
-      <w:r>
-        <w:rPr>
-          <w:lang w:val="en-CA"/>
+          <w:rFonts w:ascii="Times New Roman" w:hAnsi="Times New Roman" w:cs="Times New Roman"/>
+          <w:lang w:val="en-CA"/>
+          <w:rPrChange w:id="43" w:author=" " w:date="2019-05-28T23:29:00Z">
+            <w:rPr>
+              <w:lang w:val="en-CA"/>
+            </w:rPr>
+          </w:rPrChange>
+        </w:rPr>
+      </w:pPr>
+      <w:r>
+        <w:rPr>
+          <w:rFonts w:ascii="Times New Roman" w:hAnsi="Times New Roman" w:cs="Times New Roman"/>
+          <w:noProof/>
+          <w:lang w:val="en-CA"/>
+          <w:rPrChange w:id="44" w:author=" " w:date="2019-05-28T23:29:00Z">
+            <w:rPr>
+              <w:noProof/>
+              <w:lang w:val="en-CA"/>
+            </w:rPr>
+          </w:rPrChange>
         </w:rPr>
         <w:drawing>
           <wp:inline distT="0" distB="0" distL="0" distR="0">
@@ -468,7 +766,7 @@
                     <pic:cNvPicPr/>
                   </pic:nvPicPr>
                   <pic:blipFill>
-                    <a:blip r:embed="rId5"/>
+                    <a:blip r:embed="rId6"/>
                     <a:stretch>
                       <a:fillRect/>
                     </a:stretch>
@@ -497,12 +795,24 @@
         </w:tabs>
         <w:spacing w:after="360"/>
         <w:rPr>
-          <w:lang w:val="en-CA"/>
-        </w:rPr>
-      </w:pPr>
-      <w:r>
-        <w:rPr>
-          <w:lang w:val="en-CA"/>
+          <w:rFonts w:ascii="Times New Roman" w:hAnsi="Times New Roman" w:cs="Times New Roman"/>
+          <w:lang w:val="en-CA"/>
+          <w:rPrChange w:id="45" w:author=" " w:date="2019-05-28T23:29:00Z">
+            <w:rPr>
+              <w:lang w:val="en-CA"/>
+            </w:rPr>
+          </w:rPrChange>
+        </w:rPr>
+      </w:pPr>
+      <w:r>
+        <w:rPr>
+          <w:rFonts w:ascii="Times New Roman" w:hAnsi="Times New Roman" w:cs="Times New Roman"/>
+          <w:lang w:val="en-CA"/>
+          <w:rPrChange w:id="46" w:author=" " w:date="2019-05-28T23:29:00Z">
+            <w:rPr>
+              <w:lang w:val="en-CA"/>
+            </w:rPr>
+          </w:rPrChange>
         </w:rPr>
         <w:tab/>
       </w:r>
@@ -511,6 +821,13 @@
           <w:rFonts w:ascii="Times New Roman" w:eastAsia="Times New Roman" w:hAnsi="Times New Roman" w:cs="Times New Roman"/>
           <w:sz w:val="20"/>
           <w:lang w:val="en-CA"/>
+          <w:rPrChange w:id="47" w:author=" " w:date="2019-05-28T23:29:00Z">
+            <w:rPr>
+              <w:rFonts w:ascii="Times New Roman" w:eastAsia="Times New Roman" w:hAnsi="Times New Roman" w:cs="Times New Roman"/>
+              <w:sz w:val="20"/>
+              <w:lang w:val="en-CA"/>
+            </w:rPr>
+          </w:rPrChange>
         </w:rPr>
         <w:t xml:space="preserve"> </w:t>
       </w:r>
@@ -519,6 +836,13 @@
           <w:rFonts w:ascii="Times New Roman" w:eastAsia="Times New Roman" w:hAnsi="Times New Roman" w:cs="Times New Roman"/>
           <w:sz w:val="20"/>
           <w:lang w:val="en-CA"/>
+          <w:rPrChange w:id="48" w:author=" " w:date="2019-05-28T23:29:00Z">
+            <w:rPr>
+              <w:rFonts w:ascii="Times New Roman" w:eastAsia="Times New Roman" w:hAnsi="Times New Roman" w:cs="Times New Roman"/>
+              <w:sz w:val="20"/>
+              <w:lang w:val="en-CA"/>
+            </w:rPr>
+          </w:rPrChange>
         </w:rPr>
         <w:tab/>
         <w:t xml:space="preserve">1 </w:t>
@@ -529,7 +853,13 @@
         <w:spacing w:after="541"/>
         <w:ind w:left="851"/>
         <w:rPr>
-          <w:lang w:val="en-CA"/>
+          <w:rFonts w:ascii="Times New Roman" w:hAnsi="Times New Roman" w:cs="Times New Roman"/>
+          <w:lang w:val="en-CA"/>
+          <w:rPrChange w:id="49" w:author=" " w:date="2019-05-28T23:29:00Z">
+            <w:rPr>
+              <w:lang w:val="en-CA"/>
+            </w:rPr>
+          </w:rPrChange>
         </w:rPr>
       </w:pPr>
       <w:r>
@@ -537,6 +867,13 @@
           <w:rFonts w:ascii="Times New Roman" w:eastAsia="Times New Roman" w:hAnsi="Times New Roman" w:cs="Times New Roman"/>
           <w:sz w:val="20"/>
           <w:lang w:val="en-CA"/>
+          <w:rPrChange w:id="50" w:author=" " w:date="2019-05-28T23:29:00Z">
+            <w:rPr>
+              <w:rFonts w:ascii="Times New Roman" w:eastAsia="Times New Roman" w:hAnsi="Times New Roman" w:cs="Times New Roman"/>
+              <w:sz w:val="20"/>
+              <w:lang w:val="en-CA"/>
+            </w:rPr>
+          </w:rPrChange>
         </w:rPr>
         <w:lastRenderedPageBreak/>
         <w:t xml:space="preserve"> </w:t>
@@ -544,15 +881,25 @@
     </w:p>
     <w:p>
       <w:pPr>
-        <w:pStyle w:val="berschrift1"/>
+        <w:pStyle w:val="Heading1"/>
         <w:ind w:left="0"/>
         <w:rPr>
           <w:lang w:val="en-CA"/>
-        </w:rPr>
-      </w:pPr>
-      <w:r>
-        <w:rPr>
-          <w:lang w:val="en-CA"/>
+          <w:rPrChange w:id="51" w:author=" " w:date="2019-05-28T23:29:00Z">
+            <w:rPr>
+              <w:lang w:val="en-CA"/>
+            </w:rPr>
+          </w:rPrChange>
+        </w:rPr>
+      </w:pPr>
+      <w:r>
+        <w:rPr>
+          <w:lang w:val="en-CA"/>
+          <w:rPrChange w:id="52" w:author=" " w:date="2019-05-28T23:29:00Z">
+            <w:rPr>
+              <w:lang w:val="en-CA"/>
+            </w:rPr>
+          </w:rPrChange>
         </w:rPr>
         <w:t>Exercise 2</w:t>
       </w:r>
@@ -560,6 +907,12 @@
         <w:rPr>
           <w:sz w:val="24"/>
           <w:lang w:val="en-CA"/>
+          <w:rPrChange w:id="53" w:author=" " w:date="2019-05-28T23:29:00Z">
+            <w:rPr>
+              <w:sz w:val="24"/>
+              <w:lang w:val="en-CA"/>
+            </w:rPr>
+          </w:rPrChange>
         </w:rPr>
         <w:t xml:space="preserve"> </w:t>
       </w:r>
@@ -570,14 +923,27 @@
         <w:ind w:right="-15" w:hanging="10"/>
         <w:jc w:val="both"/>
         <w:rPr>
-          <w:lang w:val="en-CA"/>
-        </w:rPr>
-      </w:pPr>
-      <w:r>
-        <w:rPr>
-          <w:rFonts w:ascii="Times New Roman" w:eastAsia="Times New Roman" w:hAnsi="Times New Roman" w:cs="Times New Roman"/>
-          <w:sz w:val="24"/>
-          <w:lang w:val="en-CA"/>
+          <w:rFonts w:ascii="Times New Roman" w:hAnsi="Times New Roman" w:cs="Times New Roman"/>
+          <w:lang w:val="en-CA"/>
+          <w:rPrChange w:id="54" w:author=" " w:date="2019-05-28T23:29:00Z">
+            <w:rPr>
+              <w:lang w:val="en-CA"/>
+            </w:rPr>
+          </w:rPrChange>
+        </w:rPr>
+      </w:pPr>
+      <w:r>
+        <w:rPr>
+          <w:rFonts w:ascii="Times New Roman" w:eastAsia="Times New Roman" w:hAnsi="Times New Roman" w:cs="Times New Roman"/>
+          <w:sz w:val="24"/>
+          <w:lang w:val="en-CA"/>
+          <w:rPrChange w:id="55" w:author=" " w:date="2019-05-28T23:29:00Z">
+            <w:rPr>
+              <w:rFonts w:ascii="Times New Roman" w:eastAsia="Times New Roman" w:hAnsi="Times New Roman" w:cs="Times New Roman"/>
+              <w:sz w:val="24"/>
+              <w:lang w:val="en-CA"/>
+            </w:rPr>
+          </w:rPrChange>
         </w:rPr>
         <w:t>Using Figure 1 as a reference, what additional hardware/architectural changes are needed in the top module (</w:t>
       </w:r>
@@ -589,6 +955,14 @@
           <w:i/>
           <w:sz w:val="24"/>
           <w:lang w:val="en-CA"/>
+          <w:rPrChange w:id="56" w:author=" " w:date="2019-05-28T23:29:00Z">
+            <w:rPr>
+              <w:rFonts w:ascii="Times New Roman" w:eastAsia="Times New Roman" w:hAnsi="Times New Roman" w:cs="Times New Roman"/>
+              <w:i/>
+              <w:sz w:val="24"/>
+              <w:lang w:val="en-CA"/>
+            </w:rPr>
+          </w:rPrChange>
         </w:rPr>
         <w:t>top.v</w:t>
       </w:r>
@@ -599,16 +973,15 @@
           <w:rFonts w:ascii="Times New Roman" w:eastAsia="Times New Roman" w:hAnsi="Times New Roman" w:cs="Times New Roman"/>
           <w:sz w:val="24"/>
           <w:lang w:val="en-CA"/>
-        </w:rPr>
-        <w:t xml:space="preserve"> file) to implement Challenge 2 described in the Manual of Lab 8, Session 2? You can either draw the additional circuitry required or write in </w:t>
-      </w:r>
-      <w:r>
-        <w:rPr>
-          <w:rFonts w:ascii="Times New Roman" w:eastAsia="Times New Roman" w:hAnsi="Times New Roman" w:cs="Times New Roman"/>
-          <w:sz w:val="24"/>
-          <w:lang w:val="en-CA"/>
-        </w:rPr>
-        <w:t xml:space="preserve">your own words here. </w:t>
+          <w:rPrChange w:id="57" w:author=" " w:date="2019-05-28T23:29:00Z">
+            <w:rPr>
+              <w:rFonts w:ascii="Times New Roman" w:eastAsia="Times New Roman" w:hAnsi="Times New Roman" w:cs="Times New Roman"/>
+              <w:sz w:val="24"/>
+              <w:lang w:val="en-CA"/>
+            </w:rPr>
+          </w:rPrChange>
+        </w:rPr>
+        <w:t xml:space="preserve"> file) to implement Challenge 2 described in the Manual of Lab 8, Session 2? You can either draw the additional circuitry required or write in your own words here. </w:t>
       </w:r>
     </w:p>
     <w:p>
@@ -624,13 +997,27 @@
           <w:rFonts w:ascii="Times New Roman" w:eastAsia="Times New Roman" w:hAnsi="Times New Roman" w:cs="Times New Roman"/>
           <w:sz w:val="24"/>
           <w:lang w:val="en-CA"/>
-        </w:rPr>
-      </w:pPr>
-      <w:r>
-        <w:rPr>
-          <w:rFonts w:ascii="Times New Roman" w:eastAsia="Times New Roman" w:hAnsi="Times New Roman" w:cs="Times New Roman"/>
-          <w:sz w:val="24"/>
-          <w:lang w:val="en-CA"/>
+          <w:rPrChange w:id="58" w:author=" " w:date="2019-05-28T23:29:00Z">
+            <w:rPr>
+              <w:rFonts w:ascii="Times New Roman" w:eastAsia="Times New Roman" w:hAnsi="Times New Roman" w:cs="Times New Roman"/>
+              <w:sz w:val="24"/>
+              <w:lang w:val="en-CA"/>
+            </w:rPr>
+          </w:rPrChange>
+        </w:rPr>
+      </w:pPr>
+      <w:r>
+        <w:rPr>
+          <w:rFonts w:ascii="Times New Roman" w:eastAsia="Times New Roman" w:hAnsi="Times New Roman" w:cs="Times New Roman"/>
+          <w:sz w:val="24"/>
+          <w:lang w:val="en-CA"/>
+          <w:rPrChange w:id="59" w:author=" " w:date="2019-05-28T23:29:00Z">
+            <w:rPr>
+              <w:rFonts w:ascii="Times New Roman" w:eastAsia="Times New Roman" w:hAnsi="Times New Roman" w:cs="Times New Roman"/>
+              <w:sz w:val="24"/>
+              <w:lang w:val="en-CA"/>
+            </w:rPr>
+          </w:rPrChange>
         </w:rPr>
         <w:t xml:space="preserve">First of all, the top module must be extended by a 1-bit input </w:t>
       </w:r>
@@ -640,151 +1027,231 @@
           <w:i/>
           <w:sz w:val="24"/>
           <w:lang w:val="en-CA"/>
+          <w:rPrChange w:id="60" w:author=" " w:date="2019-05-28T23:29:00Z">
+            <w:rPr>
+              <w:rFonts w:ascii="Times New Roman" w:eastAsia="Times New Roman" w:hAnsi="Times New Roman" w:cs="Times New Roman"/>
+              <w:i/>
+              <w:sz w:val="24"/>
+              <w:lang w:val="en-CA"/>
+            </w:rPr>
+          </w:rPrChange>
+        </w:rPr>
+        <w:t xml:space="preserve">“DIRECTION” </w:t>
+      </w:r>
+      <w:r>
+        <w:rPr>
+          <w:rFonts w:ascii="Times New Roman" w:eastAsia="Times New Roman" w:hAnsi="Times New Roman" w:cs="Times New Roman"/>
+          <w:sz w:val="24"/>
+          <w:lang w:val="en-CA"/>
+          <w:rPrChange w:id="61" w:author=" " w:date="2019-05-28T23:29:00Z">
+            <w:rPr>
+              <w:rFonts w:ascii="Times New Roman" w:eastAsia="Times New Roman" w:hAnsi="Times New Roman" w:cs="Times New Roman"/>
+              <w:sz w:val="24"/>
+              <w:lang w:val="en-CA"/>
+            </w:rPr>
+          </w:rPrChange>
+        </w:rPr>
+        <w:t xml:space="preserve">which we will use to control the direction of the snake. An additional 32-bit wire </w:t>
+      </w:r>
+      <w:r>
+        <w:rPr>
+          <w:rFonts w:ascii="Times New Roman" w:eastAsia="Times New Roman" w:hAnsi="Times New Roman" w:cs="Times New Roman"/>
+          <w:sz w:val="24"/>
+          <w:lang w:val="en-CA"/>
+          <w:rPrChange w:id="62" w:author=" " w:date="2019-05-28T23:29:00Z">
+            <w:rPr>
+              <w:rFonts w:ascii="Times New Roman" w:eastAsia="Times New Roman" w:hAnsi="Times New Roman" w:cs="Times New Roman"/>
+              <w:sz w:val="24"/>
+              <w:lang w:val="en-CA"/>
+            </w:rPr>
+          </w:rPrChange>
+        </w:rPr>
+        <w:t xml:space="preserve">then is assigned to either </w:t>
+      </w:r>
+      <w:r>
+        <w:rPr>
+          <w:rFonts w:ascii="Times New Roman" w:eastAsia="Times New Roman" w:hAnsi="Times New Roman" w:cs="Times New Roman"/>
+          <w:i/>
+          <w:sz w:val="24"/>
+          <w:lang w:val="en-CA"/>
+          <w:rPrChange w:id="63" w:author=" " w:date="2019-05-28T23:29:00Z">
+            <w:rPr>
+              <w:rFonts w:ascii="Times New Roman" w:eastAsia="Times New Roman" w:hAnsi="Times New Roman" w:cs="Times New Roman"/>
+              <w:i/>
+              <w:sz w:val="24"/>
+              <w:lang w:val="en-CA"/>
+            </w:rPr>
+          </w:rPrChange>
+        </w:rPr>
+        <w:t>32’h0004</w:t>
+      </w:r>
+      <w:r>
+        <w:rPr>
+          <w:rFonts w:ascii="Times New Roman" w:eastAsia="Times New Roman" w:hAnsi="Times New Roman" w:cs="Times New Roman"/>
+          <w:sz w:val="24"/>
+          <w:lang w:val="en-CA"/>
+          <w:rPrChange w:id="64" w:author=" " w:date="2019-05-28T23:29:00Z">
+            <w:rPr>
+              <w:rFonts w:ascii="Times New Roman" w:eastAsia="Times New Roman" w:hAnsi="Times New Roman" w:cs="Times New Roman"/>
+              <w:sz w:val="24"/>
+              <w:lang w:val="en-CA"/>
+            </w:rPr>
+          </w:rPrChange>
+        </w:rPr>
+        <w:t xml:space="preserve"> or </w:t>
+      </w:r>
+      <w:r>
+        <w:rPr>
+          <w:rFonts w:ascii="Times New Roman" w:eastAsia="Times New Roman" w:hAnsi="Times New Roman" w:cs="Times New Roman"/>
+          <w:i/>
+          <w:sz w:val="24"/>
+          <w:lang w:val="en-CA"/>
+          <w:rPrChange w:id="65" w:author=" " w:date="2019-05-28T23:29:00Z">
+            <w:rPr>
+              <w:rFonts w:ascii="Times New Roman" w:eastAsia="Times New Roman" w:hAnsi="Times New Roman" w:cs="Times New Roman"/>
+              <w:i/>
+              <w:sz w:val="24"/>
+              <w:lang w:val="en-CA"/>
+            </w:rPr>
+          </w:rPrChange>
+        </w:rPr>
+        <w:t xml:space="preserve">32’hFFFC </w:t>
+      </w:r>
+      <w:r>
+        <w:rPr>
+          <w:rFonts w:ascii="Times New Roman" w:eastAsia="Times New Roman" w:hAnsi="Times New Roman" w:cs="Times New Roman"/>
+          <w:sz w:val="24"/>
+          <w:lang w:val="en-CA"/>
+          <w:rPrChange w:id="66" w:author=" " w:date="2019-05-28T23:29:00Z">
+            <w:rPr>
+              <w:rFonts w:ascii="Times New Roman" w:eastAsia="Times New Roman" w:hAnsi="Times New Roman" w:cs="Times New Roman"/>
+              <w:sz w:val="24"/>
+              <w:lang w:val="en-CA"/>
+            </w:rPr>
+          </w:rPrChange>
+        </w:rPr>
+        <w:t xml:space="preserve">(depending on the value of </w:t>
+      </w:r>
+      <w:r>
+        <w:rPr>
+          <w:rFonts w:ascii="Times New Roman" w:eastAsia="Times New Roman" w:hAnsi="Times New Roman" w:cs="Times New Roman"/>
+          <w:i/>
+          <w:sz w:val="24"/>
+          <w:lang w:val="en-CA"/>
+          <w:rPrChange w:id="67" w:author=" " w:date="2019-05-28T23:29:00Z">
+            <w:rPr>
+              <w:rFonts w:ascii="Times New Roman" w:eastAsia="Times New Roman" w:hAnsi="Times New Roman" w:cs="Times New Roman"/>
+              <w:i/>
+              <w:sz w:val="24"/>
+              <w:lang w:val="en-CA"/>
+            </w:rPr>
+          </w:rPrChange>
         </w:rPr>
         <w:t>“DIRECTION”</w:t>
       </w:r>
       <w:r>
         <w:rPr>
           <w:rFonts w:ascii="Times New Roman" w:eastAsia="Times New Roman" w:hAnsi="Times New Roman" w:cs="Times New Roman"/>
+          <w:sz w:val="24"/>
+          <w:lang w:val="en-CA"/>
+          <w:rPrChange w:id="68" w:author=" " w:date="2019-05-28T23:29:00Z">
+            <w:rPr>
+              <w:rFonts w:ascii="Times New Roman" w:eastAsia="Times New Roman" w:hAnsi="Times New Roman" w:cs="Times New Roman"/>
+              <w:sz w:val="24"/>
+              <w:lang w:val="en-CA"/>
+            </w:rPr>
+          </w:rPrChange>
+        </w:rPr>
+        <w:t xml:space="preserve">). Finally, we assign either the default value or said wires value to </w:t>
+      </w:r>
+      <w:proofErr w:type="spellStart"/>
+      <w:r>
+        <w:rPr>
+          <w:rFonts w:ascii="Times New Roman" w:eastAsia="Times New Roman" w:hAnsi="Times New Roman" w:cs="Times New Roman"/>
           <w:i/>
           <w:sz w:val="24"/>
           <w:lang w:val="en-CA"/>
-        </w:rPr>
-        <w:t xml:space="preserve"> </w:t>
-      </w:r>
-      <w:r>
-        <w:rPr>
-          <w:rFonts w:ascii="Times New Roman" w:eastAsia="Times New Roman" w:hAnsi="Times New Roman" w:cs="Times New Roman"/>
-          <w:sz w:val="24"/>
-          <w:lang w:val="en-CA"/>
-        </w:rPr>
-        <w:t xml:space="preserve">which we will use to control the direction of the snake. An additional 32-bit wire </w:t>
-      </w:r>
-      <w:r>
-        <w:rPr>
-          <w:rFonts w:ascii="Times New Roman" w:eastAsia="Times New Roman" w:hAnsi="Times New Roman" w:cs="Times New Roman"/>
-          <w:sz w:val="24"/>
-          <w:lang w:val="en-CA"/>
-        </w:rPr>
-        <w:t xml:space="preserve">then is assigned to either </w:t>
-      </w:r>
-      <w:r>
-        <w:rPr>
-          <w:rFonts w:ascii="Times New Roman" w:eastAsia="Times New Roman" w:hAnsi="Times New Roman" w:cs="Times New Roman"/>
-          <w:i/>
-          <w:sz w:val="24"/>
-          <w:lang w:val="en-CA"/>
-        </w:rPr>
-        <w:t>32’h0004</w:t>
-      </w:r>
-      <w:r>
-        <w:rPr>
-          <w:rFonts w:ascii="Times New Roman" w:eastAsia="Times New Roman" w:hAnsi="Times New Roman" w:cs="Times New Roman"/>
-          <w:sz w:val="24"/>
-          <w:lang w:val="en-CA"/>
-        </w:rPr>
-        <w:t xml:space="preserve"> or </w:t>
-      </w:r>
-      <w:r>
-        <w:rPr>
-          <w:rFonts w:ascii="Times New Roman" w:eastAsia="Times New Roman" w:hAnsi="Times New Roman" w:cs="Times New Roman"/>
-          <w:i/>
-          <w:sz w:val="24"/>
-          <w:lang w:val="en-CA"/>
-        </w:rPr>
-        <w:t>32’hFFFC</w:t>
-      </w:r>
-      <w:r>
-        <w:rPr>
-          <w:rFonts w:ascii="Times New Roman" w:eastAsia="Times New Roman" w:hAnsi="Times New Roman" w:cs="Times New Roman"/>
-          <w:i/>
-          <w:sz w:val="24"/>
-          <w:lang w:val="en-CA"/>
-        </w:rPr>
-        <w:t xml:space="preserve"> </w:t>
-      </w:r>
-      <w:r>
-        <w:rPr>
-          <w:rFonts w:ascii="Times New Roman" w:eastAsia="Times New Roman" w:hAnsi="Times New Roman" w:cs="Times New Roman"/>
-          <w:sz w:val="24"/>
-          <w:lang w:val="en-CA"/>
-        </w:rPr>
-        <w:t>(</w:t>
-      </w:r>
-      <w:r>
-        <w:rPr>
-          <w:rFonts w:ascii="Times New Roman" w:eastAsia="Times New Roman" w:hAnsi="Times New Roman" w:cs="Times New Roman"/>
-          <w:sz w:val="24"/>
-          <w:lang w:val="en-CA"/>
-        </w:rPr>
-        <w:t xml:space="preserve">depending on the value of </w:t>
-      </w:r>
-      <w:r>
-        <w:rPr>
-          <w:rFonts w:ascii="Times New Roman" w:eastAsia="Times New Roman" w:hAnsi="Times New Roman" w:cs="Times New Roman"/>
-          <w:i/>
-          <w:sz w:val="24"/>
-          <w:lang w:val="en-CA"/>
-        </w:rPr>
-        <w:t>“DIRECTION”</w:t>
-      </w:r>
-      <w:r>
-        <w:rPr>
-          <w:rFonts w:ascii="Times New Roman" w:eastAsia="Times New Roman" w:hAnsi="Times New Roman" w:cs="Times New Roman"/>
-          <w:sz w:val="24"/>
-          <w:lang w:val="en-CA"/>
-        </w:rPr>
-        <w:t>)</w:t>
-      </w:r>
-      <w:r>
-        <w:rPr>
-          <w:rFonts w:ascii="Times New Roman" w:eastAsia="Times New Roman" w:hAnsi="Times New Roman" w:cs="Times New Roman"/>
-          <w:sz w:val="24"/>
-          <w:lang w:val="en-CA"/>
-        </w:rPr>
-        <w:t xml:space="preserve">. Finally, we assign either the default value or said wires value to </w:t>
-      </w:r>
-      <w:proofErr w:type="spellStart"/>
-      <w:r>
-        <w:rPr>
-          <w:rFonts w:ascii="Times New Roman" w:eastAsia="Times New Roman" w:hAnsi="Times New Roman" w:cs="Times New Roman"/>
-          <w:i/>
-          <w:sz w:val="24"/>
-          <w:lang w:val="en-CA"/>
+          <w:rPrChange w:id="69" w:author=" " w:date="2019-05-28T23:29:00Z">
+            <w:rPr>
+              <w:rFonts w:ascii="Times New Roman" w:eastAsia="Times New Roman" w:hAnsi="Times New Roman" w:cs="Times New Roman"/>
+              <w:i/>
+              <w:sz w:val="24"/>
+              <w:lang w:val="en-CA"/>
+            </w:rPr>
+          </w:rPrChange>
         </w:rPr>
         <w:t>IOReadData</w:t>
       </w:r>
       <w:proofErr w:type="spellEnd"/>
-      <w:proofErr w:type="gramStart"/>
-      <w:r>
-        <w:rPr>
-          <w:rFonts w:ascii="Times New Roman" w:eastAsia="Times New Roman" w:hAnsi="Times New Roman" w:cs="Times New Roman"/>
-          <w:i/>
-          <w:sz w:val="24"/>
-          <w:lang w:val="en-CA"/>
-        </w:rPr>
-        <w:t xml:space="preserve">. </w:t>
-      </w:r>
-      <w:proofErr w:type="gramEnd"/>
-      <w:r>
-        <w:rPr>
-          <w:rFonts w:ascii="Times New Roman" w:eastAsia="Times New Roman" w:hAnsi="Times New Roman" w:cs="Times New Roman"/>
-          <w:sz w:val="24"/>
-          <w:lang w:val="en-CA"/>
-        </w:rPr>
-        <w:t>To do this</w:t>
-      </w:r>
-      <w:r>
-        <w:rPr>
-          <w:rFonts w:ascii="Times New Roman" w:eastAsia="Times New Roman" w:hAnsi="Times New Roman" w:cs="Times New Roman"/>
-          <w:sz w:val="24"/>
-          <w:lang w:val="en-CA"/>
-        </w:rPr>
-        <w:t>, we use the following case distinction:</w:t>
-      </w:r>
-    </w:p>
-    <w:bookmarkStart w:id="0" w:name="_MON_1620459770"/>
-    <w:bookmarkEnd w:id="0"/>
+      <w:del w:id="70" w:author=" " w:date="2019-05-28T23:24:00Z">
+        <w:r>
+          <w:rPr>
+            <w:rFonts w:ascii="Times New Roman" w:eastAsia="Times New Roman" w:hAnsi="Times New Roman" w:cs="Times New Roman"/>
+            <w:i/>
+            <w:sz w:val="24"/>
+            <w:lang w:val="en-CA"/>
+            <w:rPrChange w:id="71" w:author=" " w:date="2019-05-28T23:29:00Z">
+              <w:rPr>
+                <w:rFonts w:ascii="Times New Roman" w:eastAsia="Times New Roman" w:hAnsi="Times New Roman" w:cs="Times New Roman"/>
+                <w:i/>
+                <w:sz w:val="24"/>
+                <w:lang w:val="en-CA"/>
+              </w:rPr>
+            </w:rPrChange>
+          </w:rPr>
+          <w:delText xml:space="preserve">. </w:delText>
+        </w:r>
+        <w:r>
+          <w:rPr>
+            <w:rFonts w:ascii="Times New Roman" w:eastAsia="Times New Roman" w:hAnsi="Times New Roman" w:cs="Times New Roman"/>
+            <w:sz w:val="24"/>
+            <w:lang w:val="en-CA"/>
+            <w:rPrChange w:id="72" w:author=" " w:date="2019-05-28T23:29:00Z">
+              <w:rPr>
+                <w:rFonts w:ascii="Times New Roman" w:eastAsia="Times New Roman" w:hAnsi="Times New Roman" w:cs="Times New Roman"/>
+                <w:sz w:val="24"/>
+                <w:lang w:val="en-CA"/>
+              </w:rPr>
+            </w:rPrChange>
+          </w:rPr>
+          <w:delText>To do this</w:delText>
+        </w:r>
+        <w:r>
+          <w:rPr>
+            <w:rFonts w:ascii="Times New Roman" w:eastAsia="Times New Roman" w:hAnsi="Times New Roman" w:cs="Times New Roman"/>
+            <w:sz w:val="24"/>
+            <w:lang w:val="en-CA"/>
+            <w:rPrChange w:id="73" w:author=" " w:date="2019-05-28T23:29:00Z">
+              <w:rPr>
+                <w:rFonts w:ascii="Times New Roman" w:eastAsia="Times New Roman" w:hAnsi="Times New Roman" w:cs="Times New Roman"/>
+                <w:sz w:val="24"/>
+                <w:lang w:val="en-CA"/>
+              </w:rPr>
+            </w:rPrChange>
+          </w:rPr>
+          <w:delText>, we use the following case distinction:</w:delText>
+        </w:r>
+      </w:del>
+      <w:ins w:id="74" w:author=" " w:date="2019-05-28T23:24:00Z">
+        <w:r>
+          <w:rPr>
+            <w:rFonts w:ascii="Times New Roman" w:eastAsia="Times New Roman" w:hAnsi="Times New Roman" w:cs="Times New Roman"/>
+            <w:sz w:val="24"/>
+            <w:lang w:val="en-CA"/>
+            <w:rPrChange w:id="75" w:author=" " w:date="2019-05-28T23:29:00Z">
+              <w:rPr>
+                <w:rFonts w:ascii="Times New Roman" w:eastAsia="Times New Roman" w:hAnsi="Times New Roman" w:cs="Times New Roman"/>
+                <w:sz w:val="24"/>
+                <w:lang w:val="en-CA"/>
+              </w:rPr>
+            </w:rPrChange>
+          </w:rPr>
+          <w:t>:</w:t>
+        </w:r>
+      </w:ins>
+    </w:p>
+    <w:bookmarkStart w:id="76" w:name="_MON_1620459770"/>
+    <w:bookmarkEnd w:id="76"/>
     <w:p>
       <w:pPr>
         <w:pBdr>
@@ -795,14 +1262,28 @@
         </w:pBdr>
         <w:spacing w:after="98"/>
         <w:rPr>
-          <w:lang w:val="en-CA"/>
-        </w:rPr>
-      </w:pPr>
-      <w:r>
-        <w:rPr>
-          <w:lang w:val="en-CA"/>
-        </w:rPr>
-        <w:object w:dxaOrig="9072" w:dyaOrig="2018">
+          <w:rFonts w:ascii="Times New Roman" w:hAnsi="Times New Roman" w:cs="Times New Roman"/>
+          <w:sz w:val="24"/>
+          <w:lang w:val="en-CA"/>
+          <w:rPrChange w:id="77" w:author=" " w:date="2019-05-28T23:29:00Z">
+            <w:rPr>
+              <w:lang w:val="en-CA"/>
+            </w:rPr>
+          </w:rPrChange>
+        </w:rPr>
+      </w:pPr>
+      <w:r>
+        <w:rPr>
+          <w:rFonts w:ascii="Times New Roman" w:hAnsi="Times New Roman" w:cs="Times New Roman"/>
+          <w:sz w:val="24"/>
+          <w:lang w:val="en-CA"/>
+          <w:rPrChange w:id="78" w:author=" " w:date="2019-05-28T23:29:00Z">
+            <w:rPr>
+              <w:lang w:val="en-CA"/>
+            </w:rPr>
+          </w:rPrChange>
+        </w:rPr>
+        <w:object w:dxaOrig="9072" w:dyaOrig="5614">
           <v:shapetype id="_x0000_t75" coordsize="21600,21600" o:spt="75" o:preferrelative="t" path="m@4@5l@4@11@9@11@9@5xe" filled="f" stroked="f">
             <v:stroke joinstyle="miter"/>
             <v:formulas>
@@ -822,10 +1303,10 @@
             <v:path o:extrusionok="f" gradientshapeok="t" o:connecttype="rect"/>
             <o:lock v:ext="edit" aspectratio="t"/>
           </v:shapetype>
-          <v:shape id="_x0000_i1038" type="#_x0000_t75" style="width:453.6pt;height:100.8pt" o:ole="">
-            <v:imagedata r:id="rId6" o:title=""/>
+          <v:shape id="_x0000_i1031" type="#_x0000_t75" style="width:453.6pt;height:280.2pt" o:ole="">
+            <v:imagedata r:id="rId7" o:title=""/>
           </v:shape>
-          <o:OLEObject Type="Embed" ProgID="Word.OpenDocumentText.12" ShapeID="_x0000_i1038" DrawAspect="Content" ObjectID="_1620460431" r:id="rId7"/>
+          <o:OLEObject Type="Embed" ProgID="Word.OpenDocumentText.12" ShapeID="_x0000_i1031" DrawAspect="Content" ObjectID="_1620591330" r:id="rId8"/>
         </w:object>
       </w:r>
     </w:p>
@@ -839,63 +1320,356 @@
         </w:pBdr>
         <w:spacing w:after="98"/>
         <w:rPr>
-          <w:lang w:val="en-CA"/>
-        </w:rPr>
-      </w:pPr>
-      <w:r>
-        <w:rPr>
-          <w:lang w:val="en-CA"/>
-        </w:rPr>
-        <w:t xml:space="preserve">Note that, </w:t>
-      </w:r>
-      <w:r>
-        <w:rPr>
-          <w:lang w:val="en-CA"/>
-        </w:rPr>
-        <w:t xml:space="preserve">in order to work with the modified </w:t>
+          <w:ins w:id="79" w:author=" " w:date="2019-05-28T23:28:00Z"/>
+          <w:rFonts w:ascii="Times New Roman" w:hAnsi="Times New Roman" w:cs="Times New Roman"/>
+          <w:sz w:val="24"/>
+          <w:lang w:val="en-CA"/>
+          <w:rPrChange w:id="80" w:author=" " w:date="2019-05-28T23:29:00Z">
+            <w:rPr>
+              <w:ins w:id="81" w:author=" " w:date="2019-05-28T23:28:00Z"/>
+              <w:lang w:val="en-CA"/>
+            </w:rPr>
+          </w:rPrChange>
+        </w:rPr>
+      </w:pPr>
+      <w:r>
+        <w:rPr>
+          <w:rFonts w:ascii="Times New Roman" w:hAnsi="Times New Roman" w:cs="Times New Roman"/>
+          <w:sz w:val="24"/>
+          <w:lang w:val="en-CA"/>
+          <w:rPrChange w:id="82" w:author=" " w:date="2019-05-28T23:29:00Z">
+            <w:rPr>
+              <w:lang w:val="en-CA"/>
+            </w:rPr>
+          </w:rPrChange>
+        </w:rPr>
+        <w:t xml:space="preserve">Note that, in order to work with the modified </w:t>
       </w:r>
       <w:proofErr w:type="spellStart"/>
       <w:r>
         <w:rPr>
+          <w:rFonts w:ascii="Times New Roman" w:hAnsi="Times New Roman" w:cs="Times New Roman"/>
           <w:i/>
-          <w:lang w:val="en-CA"/>
-        </w:rPr>
-        <w:t>IOReadDat</w:t>
-      </w:r>
-      <w:r>
-        <w:rPr>
+          <w:sz w:val="24"/>
+          <w:lang w:val="en-CA"/>
+          <w:rPrChange w:id="83" w:author=" " w:date="2019-05-28T23:29:00Z">
+            <w:rPr>
+              <w:i/>
+              <w:lang w:val="en-CA"/>
+            </w:rPr>
+          </w:rPrChange>
+        </w:rPr>
+        <w:t>IOReadData</w:t>
+      </w:r>
+      <w:proofErr w:type="spellEnd"/>
+      <w:r>
+        <w:rPr>
+          <w:rFonts w:ascii="Times New Roman" w:hAnsi="Times New Roman" w:cs="Times New Roman"/>
           <w:i/>
-          <w:lang w:val="en-CA"/>
-        </w:rPr>
-        <w:t>a</w:t>
-      </w:r>
-      <w:proofErr w:type="spellEnd"/>
-      <w:r>
-        <w:rPr>
-          <w:i/>
-          <w:lang w:val="en-CA"/>
+          <w:sz w:val="24"/>
+          <w:lang w:val="en-CA"/>
+          <w:rPrChange w:id="84" w:author=" " w:date="2019-05-28T23:29:00Z">
+            <w:rPr>
+              <w:i/>
+              <w:lang w:val="en-CA"/>
+            </w:rPr>
+          </w:rPrChange>
         </w:rPr>
         <w:t xml:space="preserve">, </w:t>
       </w:r>
       <w:r>
         <w:rPr>
-          <w:lang w:val="en-CA"/>
-        </w:rPr>
-        <w:t xml:space="preserve">some minor changes are required in the snake-patterns.asm as well. For details on the concrete implementation of snake_patterns.asm, please refer to the provided source file. The code should be sufficiently commented. </w:t>
-      </w:r>
-    </w:p>
-    <w:p>
-      <w:pPr>
-        <w:pStyle w:val="berschrift1"/>
+          <w:rFonts w:ascii="Times New Roman" w:hAnsi="Times New Roman" w:cs="Times New Roman"/>
+          <w:sz w:val="24"/>
+          <w:lang w:val="en-CA"/>
+          <w:rPrChange w:id="85" w:author=" " w:date="2019-05-28T23:29:00Z">
+            <w:rPr>
+              <w:lang w:val="en-CA"/>
+            </w:rPr>
+          </w:rPrChange>
+        </w:rPr>
+        <w:t xml:space="preserve">some minor changes are required in the snake-patterns.asm as well. </w:t>
+      </w:r>
+      <w:ins w:id="86" w:author=" " w:date="2019-05-28T23:24:00Z">
+        <w:r>
+          <w:rPr>
+            <w:rFonts w:ascii="Times New Roman" w:hAnsi="Times New Roman" w:cs="Times New Roman"/>
+            <w:sz w:val="24"/>
+            <w:lang w:val="en-CA"/>
+            <w:rPrChange w:id="87" w:author=" " w:date="2019-05-28T23:29:00Z">
+              <w:rPr>
+                <w:lang w:val="en-CA"/>
+              </w:rPr>
+            </w:rPrChange>
+          </w:rPr>
+          <w:t xml:space="preserve">We have gone the lazy way and just add the </w:t>
+        </w:r>
+      </w:ins>
+      <w:proofErr w:type="spellStart"/>
+      <w:ins w:id="88" w:author=" " w:date="2019-05-28T23:25:00Z">
+        <w:r>
+          <w:rPr>
+            <w:rFonts w:ascii="Times New Roman" w:hAnsi="Times New Roman" w:cs="Times New Roman"/>
+            <w:sz w:val="24"/>
+            <w:lang w:val="en-CA"/>
+            <w:rPrChange w:id="89" w:author=" " w:date="2019-05-28T23:29:00Z">
+              <w:rPr>
+                <w:lang w:val="en-CA"/>
+              </w:rPr>
+            </w:rPrChange>
+          </w:rPr>
+          <w:t>directionWire</w:t>
+        </w:r>
+        <w:proofErr w:type="spellEnd"/>
+        <w:r>
+          <w:rPr>
+            <w:rFonts w:ascii="Times New Roman" w:hAnsi="Times New Roman" w:cs="Times New Roman"/>
+            <w:sz w:val="24"/>
+            <w:lang w:val="en-CA"/>
+            <w:rPrChange w:id="90" w:author=" " w:date="2019-05-28T23:29:00Z">
+              <w:rPr>
+                <w:lang w:val="en-CA"/>
+              </w:rPr>
+            </w:rPrChange>
+          </w:rPr>
+          <w:t xml:space="preserve"> to our pattern address, furthermore we have added another branch if equals to check that the address never gets negative. One could have also passed the </w:t>
+        </w:r>
+        <w:proofErr w:type="gramStart"/>
+        <w:r>
+          <w:rPr>
+            <w:rFonts w:ascii="Times New Roman" w:hAnsi="Times New Roman" w:cs="Times New Roman"/>
+            <w:sz w:val="24"/>
+            <w:lang w:val="en-CA"/>
+            <w:rPrChange w:id="91" w:author=" " w:date="2019-05-28T23:29:00Z">
+              <w:rPr>
+                <w:lang w:val="en-CA"/>
+              </w:rPr>
+            </w:rPrChange>
+          </w:rPr>
+          <w:t>one bit</w:t>
+        </w:r>
+        <w:proofErr w:type="gramEnd"/>
+        <w:r>
+          <w:rPr>
+            <w:rFonts w:ascii="Times New Roman" w:hAnsi="Times New Roman" w:cs="Times New Roman"/>
+            <w:sz w:val="24"/>
+            <w:lang w:val="en-CA"/>
+            <w:rPrChange w:id="92" w:author=" " w:date="2019-05-28T23:29:00Z">
+              <w:rPr>
+                <w:lang w:val="en-CA"/>
+              </w:rPr>
+            </w:rPrChange>
+          </w:rPr>
+          <w:t xml:space="preserve"> direction directly to the program and then have the program </w:t>
+        </w:r>
+      </w:ins>
+      <w:ins w:id="93" w:author=" " w:date="2019-05-28T23:26:00Z">
+        <w:r>
+          <w:rPr>
+            <w:rFonts w:ascii="Times New Roman" w:hAnsi="Times New Roman" w:cs="Times New Roman"/>
+            <w:sz w:val="24"/>
+            <w:lang w:val="en-CA"/>
+            <w:rPrChange w:id="94" w:author=" " w:date="2019-05-28T23:29:00Z">
+              <w:rPr>
+                <w:lang w:val="en-CA"/>
+              </w:rPr>
+            </w:rPrChange>
+          </w:rPr>
+          <w:t>do the necessary addition or subtraction of the pattern locations, but we have opted for this way since</w:t>
+        </w:r>
+      </w:ins>
+      <w:ins w:id="95" w:author=" " w:date="2019-05-28T23:28:00Z">
+        <w:r>
+          <w:rPr>
+            <w:rFonts w:ascii="Times New Roman" w:hAnsi="Times New Roman" w:cs="Times New Roman"/>
+            <w:sz w:val="24"/>
+            <w:lang w:val="en-CA"/>
+            <w:rPrChange w:id="96" w:author=" " w:date="2019-05-28T23:29:00Z">
+              <w:rPr>
+                <w:lang w:val="en-CA"/>
+              </w:rPr>
+            </w:rPrChange>
+          </w:rPr>
+          <w:t xml:space="preserve"> that way it is </w:t>
+        </w:r>
+      </w:ins>
+      <w:ins w:id="97" w:author=" " w:date="2019-05-28T23:27:00Z">
+        <w:r>
+          <w:rPr>
+            <w:rFonts w:ascii="Times New Roman" w:hAnsi="Times New Roman" w:cs="Times New Roman"/>
+            <w:sz w:val="24"/>
+            <w:lang w:val="en-CA"/>
+            <w:rPrChange w:id="98" w:author=" " w:date="2019-05-28T23:29:00Z">
+              <w:rPr>
+                <w:lang w:val="en-CA"/>
+              </w:rPr>
+            </w:rPrChange>
+          </w:rPr>
+          <w:t>more fun to implement, we can abstract somethin</w:t>
+        </w:r>
+      </w:ins>
+      <w:ins w:id="99" w:author=" " w:date="2019-05-28T23:28:00Z">
+        <w:r>
+          <w:rPr>
+            <w:rFonts w:ascii="Times New Roman" w:hAnsi="Times New Roman" w:cs="Times New Roman"/>
+            <w:sz w:val="24"/>
+            <w:lang w:val="en-CA"/>
+            <w:rPrChange w:id="100" w:author=" " w:date="2019-05-28T23:29:00Z">
+              <w:rPr>
+                <w:lang w:val="en-CA"/>
+              </w:rPr>
+            </w:rPrChange>
+          </w:rPr>
+          <w:t xml:space="preserve">g software would have to do away into the hardware. </w:t>
+        </w:r>
+      </w:ins>
+    </w:p>
+    <w:p>
+      <w:pPr>
+        <w:pBdr>
+          <w:top w:val="single" w:sz="4" w:space="1" w:color="auto"/>
+          <w:left w:val="single" w:sz="4" w:space="4" w:color="auto"/>
+          <w:bottom w:val="single" w:sz="4" w:space="1" w:color="auto"/>
+          <w:right w:val="single" w:sz="4" w:space="4" w:color="auto"/>
+        </w:pBdr>
+        <w:spacing w:after="98"/>
+        <w:rPr>
+          <w:ins w:id="101" w:author=" " w:date="2019-05-28T23:28:00Z"/>
+          <w:rFonts w:ascii="Times New Roman" w:hAnsi="Times New Roman" w:cs="Times New Roman"/>
+          <w:sz w:val="24"/>
+          <w:lang w:val="en-CA"/>
+          <w:rPrChange w:id="102" w:author=" " w:date="2019-05-28T23:29:00Z">
+            <w:rPr>
+              <w:ins w:id="103" w:author=" " w:date="2019-05-28T23:28:00Z"/>
+              <w:lang w:val="en-CA"/>
+            </w:rPr>
+          </w:rPrChange>
+        </w:rPr>
+      </w:pPr>
+    </w:p>
+    <w:p>
+      <w:pPr>
+        <w:pBdr>
+          <w:top w:val="single" w:sz="4" w:space="1" w:color="auto"/>
+          <w:left w:val="single" w:sz="4" w:space="4" w:color="auto"/>
+          <w:bottom w:val="single" w:sz="4" w:space="1" w:color="auto"/>
+          <w:right w:val="single" w:sz="4" w:space="4" w:color="auto"/>
+        </w:pBdr>
+        <w:spacing w:after="98"/>
+        <w:rPr>
+          <w:ins w:id="104" w:author=" " w:date="2019-05-28T23:25:00Z"/>
+          <w:rFonts w:ascii="Times New Roman" w:hAnsi="Times New Roman" w:cs="Times New Roman"/>
+          <w:sz w:val="24"/>
+          <w:lang w:val="en-CA"/>
+          <w:rPrChange w:id="105" w:author=" " w:date="2019-05-28T23:29:00Z">
+            <w:rPr>
+              <w:ins w:id="106" w:author=" " w:date="2019-05-28T23:25:00Z"/>
+              <w:lang w:val="en-CA"/>
+            </w:rPr>
+          </w:rPrChange>
+        </w:rPr>
+      </w:pPr>
+      <w:ins w:id="107" w:author=" " w:date="2019-05-28T23:28:00Z">
+        <w:r>
+          <w:rPr>
+            <w:rFonts w:ascii="Times New Roman" w:hAnsi="Times New Roman" w:cs="Times New Roman"/>
+            <w:sz w:val="24"/>
+            <w:lang w:val="en-CA"/>
+            <w:rPrChange w:id="108" w:author=" " w:date="2019-05-28T23:29:00Z">
+              <w:rPr>
+                <w:lang w:val="en-CA"/>
+              </w:rPr>
+            </w:rPrChange>
+          </w:rPr>
+          <w:t>To see our circuit in action please see the attached GIF file.</w:t>
+        </w:r>
+      </w:ins>
+    </w:p>
+    <w:p>
+      <w:pPr>
+        <w:pStyle w:val="Heading1"/>
         <w:spacing w:after="56"/>
-        <w:ind w:left="0"/>
-        <w:rPr>
-          <w:lang w:val="en-CA"/>
-        </w:rPr>
-      </w:pPr>
-      <w:r>
-        <w:rPr>
-          <w:lang w:val="en-CA"/>
+        <w:ind w:left="-10" w:firstLine="0"/>
+        <w:rPr>
+          <w:del w:id="109" w:author=" " w:date="2019-05-28T23:25:00Z"/>
+          <w:lang w:val="en-CA"/>
+          <w:rPrChange w:id="110" w:author=" " w:date="2019-05-28T23:29:00Z">
+            <w:rPr>
+              <w:del w:id="111" w:author=" " w:date="2019-05-28T23:25:00Z"/>
+              <w:lang w:val="en-CA"/>
+            </w:rPr>
+          </w:rPrChange>
+        </w:rPr>
+      </w:pPr>
+      <w:del w:id="112" w:author=" " w:date="2019-05-28T23:25:00Z">
+        <w:r>
+          <w:rPr>
+            <w:lang w:val="en-CA"/>
+            <w:rPrChange w:id="113" w:author=" " w:date="2019-05-28T23:29:00Z">
+              <w:rPr>
+                <w:lang w:val="en-CA"/>
+              </w:rPr>
+            </w:rPrChange>
+          </w:rPr>
+          <w:delText xml:space="preserve">For details on the concrete implementation of snake_patterns.asm, please refer to the provided source file. The code should be sufficiently commented. </w:delText>
+        </w:r>
+      </w:del>
+    </w:p>
+    <w:p>
+      <w:pPr>
+        <w:rPr>
+          <w:ins w:id="114" w:author=" " w:date="2019-05-28T23:25:00Z"/>
+          <w:rFonts w:ascii="Times New Roman" w:hAnsi="Times New Roman" w:cs="Times New Roman"/>
+          <w:lang w:val="en-CA"/>
+          <w:rPrChange w:id="115" w:author=" " w:date="2019-05-28T23:29:00Z">
+            <w:rPr>
+              <w:ins w:id="116" w:author=" " w:date="2019-05-28T23:25:00Z"/>
+              <w:lang w:val="en-CA"/>
+            </w:rPr>
+          </w:rPrChange>
+        </w:rPr>
+        <w:pPrChange w:id="117" w:author=" " w:date="2019-05-28T23:25:00Z">
+          <w:pPr>
+            <w:pBdr>
+              <w:top w:val="single" w:sz="4" w:space="1" w:color="auto"/>
+              <w:left w:val="single" w:sz="4" w:space="4" w:color="auto"/>
+              <w:bottom w:val="single" w:sz="4" w:space="1" w:color="auto"/>
+              <w:right w:val="single" w:sz="4" w:space="4" w:color="auto"/>
+            </w:pBdr>
+            <w:spacing w:after="98"/>
+          </w:pPr>
+        </w:pPrChange>
+      </w:pPr>
+    </w:p>
+    <w:p>
+      <w:pPr>
+        <w:pStyle w:val="Heading1"/>
+        <w:spacing w:after="56"/>
+        <w:ind w:left="-10" w:firstLine="0"/>
+        <w:rPr>
+          <w:lang w:val="en-CA"/>
+          <w:rPrChange w:id="118" w:author=" " w:date="2019-05-28T23:29:00Z">
+            <w:rPr>
+              <w:lang w:val="en-CA"/>
+            </w:rPr>
+          </w:rPrChange>
+        </w:rPr>
+        <w:pPrChange w:id="119" w:author=" " w:date="2019-05-28T23:25:00Z">
+          <w:pPr>
+            <w:pStyle w:val="Heading1"/>
+            <w:spacing w:after="56"/>
+            <w:ind w:left="0"/>
+          </w:pPr>
+        </w:pPrChange>
+      </w:pPr>
+      <w:r>
+        <w:rPr>
+          <w:lang w:val="en-CA"/>
+          <w:rPrChange w:id="120" w:author=" " w:date="2019-05-28T23:29:00Z">
+            <w:rPr>
+              <w:lang w:val="en-CA"/>
+            </w:rPr>
+          </w:rPrChange>
         </w:rPr>
         <w:t>Feedback</w:t>
       </w:r>
@@ -904,6 +1678,13 @@
           <w:b w:val="0"/>
           <w:sz w:val="20"/>
           <w:lang w:val="en-CA"/>
+          <w:rPrChange w:id="121" w:author=" " w:date="2019-05-28T23:29:00Z">
+            <w:rPr>
+              <w:b w:val="0"/>
+              <w:sz w:val="20"/>
+              <w:lang w:val="en-CA"/>
+            </w:rPr>
+          </w:rPrChange>
         </w:rPr>
         <w:t xml:space="preserve"> </w:t>
       </w:r>
@@ -914,14 +1695,27 @@
         <w:ind w:right="-15" w:hanging="10"/>
         <w:jc w:val="both"/>
         <w:rPr>
-          <w:lang w:val="en-CA"/>
-        </w:rPr>
-      </w:pPr>
-      <w:r>
-        <w:rPr>
-          <w:rFonts w:ascii="Times New Roman" w:eastAsia="Times New Roman" w:hAnsi="Times New Roman" w:cs="Times New Roman"/>
-          <w:sz w:val="24"/>
-          <w:lang w:val="en-CA"/>
+          <w:rFonts w:ascii="Times New Roman" w:hAnsi="Times New Roman" w:cs="Times New Roman"/>
+          <w:lang w:val="en-CA"/>
+          <w:rPrChange w:id="122" w:author=" " w:date="2019-05-28T23:29:00Z">
+            <w:rPr>
+              <w:lang w:val="en-CA"/>
+            </w:rPr>
+          </w:rPrChange>
+        </w:rPr>
+      </w:pPr>
+      <w:r>
+        <w:rPr>
+          <w:rFonts w:ascii="Times New Roman" w:eastAsia="Times New Roman" w:hAnsi="Times New Roman" w:cs="Times New Roman"/>
+          <w:sz w:val="24"/>
+          <w:lang w:val="en-CA"/>
+          <w:rPrChange w:id="123" w:author=" " w:date="2019-05-28T23:29:00Z">
+            <w:rPr>
+              <w:rFonts w:ascii="Times New Roman" w:eastAsia="Times New Roman" w:hAnsi="Times New Roman" w:cs="Times New Roman"/>
+              <w:sz w:val="24"/>
+              <w:lang w:val="en-CA"/>
+            </w:rPr>
+          </w:rPrChange>
         </w:rPr>
         <w:t>If you have any comments about the exercise please add them here: mistakes in the text, difficulty level of the exercise, or anything that will help us improve it for the next time.</w:t>
       </w:r>
@@ -930,6 +1724,13 @@
           <w:rFonts w:ascii="Times New Roman" w:eastAsia="Times New Roman" w:hAnsi="Times New Roman" w:cs="Times New Roman"/>
           <w:sz w:val="20"/>
           <w:lang w:val="en-CA"/>
+          <w:rPrChange w:id="124" w:author=" " w:date="2019-05-28T23:29:00Z">
+            <w:rPr>
+              <w:rFonts w:ascii="Times New Roman" w:eastAsia="Times New Roman" w:hAnsi="Times New Roman" w:cs="Times New Roman"/>
+              <w:sz w:val="20"/>
+              <w:lang w:val="en-CA"/>
+            </w:rPr>
+          </w:rPrChange>
         </w:rPr>
         <w:t xml:space="preserve"> </w:t>
       </w:r>
@@ -939,7 +1740,13 @@
         <w:spacing w:after="137"/>
         <w:ind w:left="851"/>
         <w:rPr>
-          <w:lang w:val="en-CA"/>
+          <w:rFonts w:ascii="Times New Roman" w:hAnsi="Times New Roman" w:cs="Times New Roman"/>
+          <w:lang w:val="en-CA"/>
+          <w:rPrChange w:id="125" w:author=" " w:date="2019-05-28T23:29:00Z">
+            <w:rPr>
+              <w:lang w:val="en-CA"/>
+            </w:rPr>
+          </w:rPrChange>
         </w:rPr>
       </w:pPr>
       <w:r>
@@ -947,6 +1754,13 @@
           <w:rFonts w:ascii="Times New Roman" w:eastAsia="Times New Roman" w:hAnsi="Times New Roman" w:cs="Times New Roman"/>
           <w:sz w:val="20"/>
           <w:lang w:val="en-CA"/>
+          <w:rPrChange w:id="126" w:author=" " w:date="2019-05-28T23:29:00Z">
+            <w:rPr>
+              <w:rFonts w:ascii="Times New Roman" w:eastAsia="Times New Roman" w:hAnsi="Times New Roman" w:cs="Times New Roman"/>
+              <w:sz w:val="20"/>
+              <w:lang w:val="en-CA"/>
+            </w:rPr>
+          </w:rPrChange>
         </w:rPr>
         <w:t xml:space="preserve"> </w:t>
       </w:r>
@@ -956,44 +1770,72 @@
         <w:spacing w:after="55"/>
         <w:ind w:left="851"/>
         <w:rPr>
-          <w:lang w:val="en-CA"/>
-        </w:rPr>
-      </w:pPr>
-      <w:r>
-        <w:rPr>
-          <w:rFonts w:ascii="Times New Roman" w:eastAsia="Times New Roman" w:hAnsi="Times New Roman" w:cs="Times New Roman"/>
-          <w:sz w:val="24"/>
-          <w:lang w:val="en-CA"/>
+          <w:del w:id="127" w:author=" " w:date="2019-05-28T23:29:00Z"/>
+          <w:rFonts w:ascii="Times New Roman" w:hAnsi="Times New Roman" w:cs="Times New Roman"/>
+          <w:lang w:val="en-CA"/>
+          <w:rPrChange w:id="128" w:author=" " w:date="2019-05-28T23:29:00Z">
+            <w:rPr>
+              <w:del w:id="129" w:author=" " w:date="2019-05-28T23:29:00Z"/>
+              <w:lang w:val="en-CA"/>
+            </w:rPr>
+          </w:rPrChange>
+        </w:rPr>
+      </w:pPr>
+      <w:r>
+        <w:rPr>
+          <w:rFonts w:ascii="Times New Roman" w:eastAsia="Times New Roman" w:hAnsi="Times New Roman" w:cs="Times New Roman"/>
+          <w:sz w:val="24"/>
+          <w:lang w:val="en-CA"/>
+          <w:rPrChange w:id="130" w:author=" " w:date="2019-05-28T23:29:00Z">
+            <w:rPr>
+              <w:rFonts w:ascii="Times New Roman" w:eastAsia="Times New Roman" w:hAnsi="Times New Roman" w:cs="Times New Roman"/>
+              <w:sz w:val="24"/>
+              <w:lang w:val="en-CA"/>
+            </w:rPr>
+          </w:rPrChange>
         </w:rPr>
         <w:t xml:space="preserve"> </w:t>
       </w:r>
-    </w:p>
-    <w:p>
-      <w:pPr>
-        <w:spacing w:after="98"/>
+      <w:bookmarkStart w:id="131" w:name="_GoBack"/>
+      <w:bookmarkEnd w:id="131"/>
+    </w:p>
+    <w:p>
+      <w:pPr>
+        <w:spacing w:after="55"/>
         <w:ind w:left="851"/>
         <w:rPr>
-          <w:lang w:val="en-CA"/>
-        </w:rPr>
-      </w:pPr>
-      <w:r>
-        <w:rPr>
-          <w:rFonts w:ascii="Times New Roman" w:eastAsia="Times New Roman" w:hAnsi="Times New Roman" w:cs="Times New Roman"/>
-          <w:sz w:val="20"/>
-          <w:lang w:val="en-CA"/>
-        </w:rPr>
-        <w:t xml:space="preserve"> </w:t>
-      </w:r>
-      <w:r>
-        <w:rPr>
-          <w:rFonts w:ascii="Times New Roman" w:eastAsia="Times New Roman" w:hAnsi="Times New Roman" w:cs="Times New Roman"/>
-          <w:sz w:val="20"/>
-          <w:lang w:val="en-CA"/>
-        </w:rPr>
-        <w:t xml:space="preserve"> </w:t>
-      </w:r>
-      <w:bookmarkStart w:id="1" w:name="_GoBack"/>
-      <w:bookmarkEnd w:id="1"/>
+          <w:rFonts w:ascii="Times New Roman" w:hAnsi="Times New Roman" w:cs="Times New Roman"/>
+          <w:lang w:val="en-CA"/>
+          <w:rPrChange w:id="132" w:author=" " w:date="2019-05-28T23:29:00Z">
+            <w:rPr>
+              <w:lang w:val="en-CA"/>
+            </w:rPr>
+          </w:rPrChange>
+        </w:rPr>
+        <w:pPrChange w:id="133" w:author=" " w:date="2019-05-28T23:29:00Z">
+          <w:pPr>
+            <w:spacing w:after="98"/>
+            <w:ind w:left="851"/>
+          </w:pPr>
+        </w:pPrChange>
+      </w:pPr>
+      <w:del w:id="134" w:author=" " w:date="2019-05-28T23:29:00Z">
+        <w:r>
+          <w:rPr>
+            <w:rFonts w:ascii="Times New Roman" w:eastAsia="Times New Roman" w:hAnsi="Times New Roman" w:cs="Times New Roman"/>
+            <w:sz w:val="20"/>
+            <w:lang w:val="en-CA"/>
+            <w:rPrChange w:id="135" w:author=" " w:date="2019-05-28T23:29:00Z">
+              <w:rPr>
+                <w:rFonts w:ascii="Times New Roman" w:eastAsia="Times New Roman" w:hAnsi="Times New Roman" w:cs="Times New Roman"/>
+                <w:sz w:val="20"/>
+                <w:lang w:val="en-CA"/>
+              </w:rPr>
+            </w:rPrChange>
+          </w:rPr>
+          <w:delText xml:space="preserve">  </w:delText>
+        </w:r>
+      </w:del>
     </w:p>
     <w:sectPr>
       <w:pgSz w:w="12240" w:h="15840"/>
@@ -1002,6 +1844,14 @@
     </w:sectPr>
   </w:body>
 </w:document>
+</file>
+
+<file path=word/people.xml><?xml version="1.0" encoding="utf-8"?>
+<w15:people xmlns:wpc="http://schemas.microsoft.com/office/word/2010/wordprocessingCanvas" xmlns:cx="http://schemas.microsoft.com/office/drawing/2014/chartex" xmlns:cx1="http://schemas.microsoft.com/office/drawing/2015/9/8/chartex" xmlns:cx2="http://schemas.microsoft.com/office/drawing/2015/10/21/chartex" xmlns:cx3="http://schemas.microsoft.com/office/drawing/2016/5/9/chartex" xmlns:cx4="http://schemas.microsoft.com/office/drawing/2016/5/10/chartex" xmlns:cx5="http://schemas.microsoft.com/office/drawing/2016/5/11/chartex" xmlns:cx6="http://schemas.microsoft.com/office/drawing/2016/5/12/chartex" xmlns:cx7="http://schemas.microsoft.com/office/drawing/2016/5/13/chartex" xmlns:cx8="http://schemas.microsoft.com/office/drawing/2016/5/14/chartex" xmlns:mc="http://schemas.openxmlformats.org/markup-compatibility/2006" xmlns:aink="http://schemas.microsoft.com/office/drawing/2016/ink" xmlns:am3d="http://schemas.microsoft.com/office/drawing/2017/model3d" xmlns:o="urn:schemas-microsoft-com:office:office" xmlns:r="http://schemas.openxmlformats.org/officeDocument/2006/relationships" xmlns:m="http://schemas.openxmlformats.org/officeDocument/2006/math" xmlns:v="urn:schemas-microsoft-com:vml" xmlns:wp14="http://schemas.microsoft.com/office/word/2010/wordprocessingDrawing" xmlns:wp="http://schemas.openxmlformats.org/drawingml/2006/wordprocessingDrawing" xmlns:w10="urn:schemas-microsoft-com:office:word" xmlns:w="http://schemas.openxmlformats.org/wordprocessingml/2006/main" xmlns:w14="http://schemas.microsoft.com/office/word/2010/wordml" xmlns:w15="http://schemas.microsoft.com/office/word/2012/wordml" xmlns:w16cid="http://schemas.microsoft.com/office/word/2016/wordml/cid" xmlns:w16se="http://schemas.microsoft.com/office/word/2015/wordml/symex" xmlns:wpg="http://schemas.microsoft.com/office/word/2010/wordprocessingGroup" xmlns:wpi="http://schemas.microsoft.com/office/word/2010/wordprocessingInk" xmlns:wne="http://schemas.microsoft.com/office/word/2006/wordml" xmlns:wps="http://schemas.microsoft.com/office/word/2010/wordprocessingShape" mc:Ignorable="w14 w15 w16se w16cid wp14">
+  <w15:person w15:author=" ">
+    <w15:presenceInfo w15:providerId="None" w15:userId=" "/>
+  </w15:person>
+</w15:people>
 </file>
 
 <file path=word/styles.xml><?xml version="1.0" encoding="utf-8"?>
@@ -1021,7 +1871,7 @@
       </w:pPr>
     </w:pPrDefault>
   </w:docDefaults>
-  <w:latentStyles w:defLockedState="0" w:defUIPriority="99" w:defSemiHidden="0" w:defUnhideWhenUsed="0" w:defQFormat="0" w:count="376">
+  <w:latentStyles w:defLockedState="0" w:defUIPriority="99" w:defSemiHidden="0" w:defUnhideWhenUsed="0" w:defQFormat="0" w:count="375">
     <w:lsdException w:name="Normal" w:uiPriority="0" w:qFormat="1"/>
     <w:lsdException w:name="heading 1" w:uiPriority="9" w:qFormat="1"/>
     <w:lsdException w:name="heading 2" w:semiHidden="1" w:uiPriority="9" w:unhideWhenUsed="1" w:qFormat="1"/>
@@ -1397,9 +2247,8 @@
     <w:lsdException w:name="Smart Hyperlink" w:semiHidden="1" w:unhideWhenUsed="1"/>
     <w:lsdException w:name="Hashtag" w:semiHidden="1" w:unhideWhenUsed="1"/>
     <w:lsdException w:name="Unresolved Mention" w:semiHidden="1" w:unhideWhenUsed="1"/>
-    <w:lsdException w:name="Smart Link" w:semiHidden="1" w:unhideWhenUsed="1"/>
   </w:latentStyles>
-  <w:style w:type="paragraph" w:default="1" w:styleId="Standard">
+  <w:style w:type="paragraph" w:default="1" w:styleId="Normal">
     <w:name w:val="Normal"/>
     <w:qFormat/>
     <w:rPr>
@@ -1407,10 +2256,10 @@
       <w:color w:val="000000"/>
     </w:rPr>
   </w:style>
-  <w:style w:type="paragraph" w:styleId="berschrift1">
+  <w:style w:type="paragraph" w:styleId="Heading1">
     <w:name w:val="heading 1"/>
-    <w:next w:val="Standard"/>
-    <w:link w:val="berschrift1Zchn"/>
+    <w:next w:val="Normal"/>
+    <w:link w:val="Heading1Char"/>
     <w:uiPriority w:val="9"/>
     <w:qFormat/>
     <w:pPr>
@@ -1427,13 +2276,13 @@
       <w:sz w:val="28"/>
     </w:rPr>
   </w:style>
-  <w:style w:type="character" w:default="1" w:styleId="Absatz-Standardschriftart">
+  <w:style w:type="character" w:default="1" w:styleId="DefaultParagraphFont">
     <w:name w:val="Default Paragraph Font"/>
     <w:uiPriority w:val="1"/>
     <w:semiHidden/>
     <w:unhideWhenUsed/>
   </w:style>
-  <w:style w:type="table" w:default="1" w:styleId="NormaleTabelle">
+  <w:style w:type="table" w:default="1" w:styleId="TableNormal">
     <w:name w:val="Normal Table"/>
     <w:uiPriority w:val="99"/>
     <w:semiHidden/>
@@ -1448,21 +2297,32 @@
       </w:tblCellMar>
     </w:tblPr>
   </w:style>
-  <w:style w:type="numbering" w:default="1" w:styleId="KeineListe">
+  <w:style w:type="numbering" w:default="1" w:styleId="NoList">
     <w:name w:val="No List"/>
     <w:uiPriority w:val="99"/>
     <w:semiHidden/>
     <w:unhideWhenUsed/>
   </w:style>
-  <w:style w:type="character" w:customStyle="1" w:styleId="berschrift1Zchn">
-    <w:name w:val="Überschrift 1 Zchn"/>
-    <w:link w:val="berschrift1"/>
+  <w:style w:type="character" w:customStyle="1" w:styleId="Heading1Char">
+    <w:name w:val="Heading 1 Char"/>
+    <w:link w:val="Heading1"/>
     <w:rPr>
       <w:rFonts w:ascii="Times New Roman" w:eastAsia="Times New Roman" w:hAnsi="Times New Roman" w:cs="Times New Roman"/>
       <w:b/>
       <w:color w:val="000000"/>
       <w:sz w:val="28"/>
     </w:rPr>
+  </w:style>
+  <w:style w:type="paragraph" w:styleId="ListParagraph">
+    <w:name w:val="List Paragraph"/>
+    <w:basedOn w:val="Normal"/>
+    <w:uiPriority w:val="34"/>
+    <w:qFormat/>
+    <w:rsid w:val="00E77A46"/>
+    <w:pPr>
+      <w:ind w:left="720"/>
+      <w:contextualSpacing/>
+    </w:pPr>
   </w:style>
 </w:styles>
 </file>
@@ -1760,4 +2620,16 @@
     </a:ext>
   </a:extLst>
 </a:theme>
+</file>
+
+<file path=customXml/item1.xml><?xml version="1.0" encoding="utf-8"?>
+<b:Sources xmlns:b="http://schemas.openxmlformats.org/officeDocument/2006/bibliography" xmlns="http://schemas.openxmlformats.org/officeDocument/2006/bibliography" SelectedStyle="\APASixthEditionOfficeOnline.xsl" StyleName="APA" Version="6"/>
+</file>
+
+<file path=customXml/itemProps1.xml><?xml version="1.0" encoding="utf-8"?>
+<ds:datastoreItem xmlns:ds="http://schemas.openxmlformats.org/officeDocument/2006/customXml" ds:itemID="{97477E14-5A5F-403A-BCBA-9E5821975D05}">
+  <ds:schemaRefs>
+    <ds:schemaRef ds:uri="http://schemas.openxmlformats.org/officeDocument/2006/bibliography"/>
+  </ds:schemaRefs>
+</ds:datastoreItem>
 </file>
</xml_diff>